<commit_message>
update 10.4 algorithm using 10.3 algorithm
</commit_message>
<xml_diff>
--- a/Project10/Group3_Project3.docx
+++ b/Project10/Group3_Project3.docx
@@ -3883,6 +3883,23 @@
       </w:pPr>
       <w:r>
         <w:rPr/>
+        <w:t>4. Average Number of Letters</w:t>
+      </w:r>
+    </w:p>
+    <w:p>
+      <w:pPr>
+        <w:pStyle w:val="Heading4"/>
+        <w:numPr>
+          <w:ilvl w:val="0"/>
+          <w:numId w:val="0"/>
+        </w:numPr>
+        <w:spacing w:before="120" w:after="120"/>
+        <w:ind w:left="0" w:hanging="0"/>
+        <w:rPr/>
+      </w:pPr>
+      <w:r>
+        <w:rPr/>
+        <w:t>Modify the program you wrote for Problem 3 (Word Counter), so it also displays the average number of letters in each word.</w:t>
       </w:r>
     </w:p>
     <w:sectPr>

</xml_diff>

<commit_message>
rework 10.9 from hoang-patch
</commit_message>
<xml_diff>
--- a/Project10/Group3_Project3.docx
+++ b/Project10/Group3_Project3.docx
@@ -3883,7 +3883,7 @@
       </w:pPr>
       <w:r>
         <w:rPr/>
-        <w:t>4. Average Number of Letters</w:t>
+        <w:t>4. Average Number of Letters (4)</w:t>
       </w:r>
     </w:p>
     <w:p>
@@ -3900,6 +3900,3278 @@
       <w:r>
         <w:rPr/>
         <w:t>Modify the program you wrote for Problem 3 (Word Counter), so it also displays the average number of letters in each word.</w:t>
+      </w:r>
+    </w:p>
+    <w:p>
+      <w:pPr>
+        <w:pStyle w:val="PreformattedText"/>
+        <w:numPr>
+          <w:ilvl w:val="0"/>
+          <w:numId w:val="0"/>
+        </w:numPr>
+        <w:spacing w:before="120" w:after="120"/>
+        <w:ind w:left="0" w:hanging="0"/>
+        <w:rPr>
+          <w:color w:val="6A8759"/>
+        </w:rPr>
+      </w:pPr>
+      <w:r>
+        <w:rPr>
+          <w:rFonts w:ascii="DejaVu Sans Mono" w:hAnsi="DejaVu Sans Mono"/>
+          <w:color w:val="A9B7C6"/>
+          <w:sz w:val="18"/>
+        </w:rPr>
+      </w:r>
+    </w:p>
+    <w:p>
+      <w:pPr>
+        <w:pStyle w:val="PreformattedText"/>
+        <w:shd w:fill="2B2B2B" w:val="clear"/>
+        <w:rPr>
+          <w:rFonts w:ascii="DejaVu Sans Mono" w:hAnsi="DejaVu Sans Mono"/>
+          <w:color w:val="A9B7C6"/>
+          <w:sz w:val="18"/>
+        </w:rPr>
+      </w:pPr>
+      <w:r>
+        <w:rPr>
+          <w:rFonts w:ascii="DejaVu Sans Mono" w:hAnsi="DejaVu Sans Mono"/>
+          <w:color w:val="BBB529"/>
+          <w:sz w:val="18"/>
+        </w:rPr>
+        <w:t xml:space="preserve">#include </w:t>
+      </w:r>
+      <w:r>
+        <w:rPr>
+          <w:rFonts w:ascii="DejaVu Sans Mono" w:hAnsi="DejaVu Sans Mono"/>
+          <w:color w:val="6A8759"/>
+          <w:sz w:val="18"/>
+        </w:rPr>
+        <w:t>&lt;iostream&gt;</w:t>
+      </w:r>
+      <w:r>
+        <w:rPr>
+          <w:rFonts w:ascii="DejaVu Sans Mono" w:hAnsi="DejaVu Sans Mono"/>
+          <w:color w:val="BBB529"/>
+          <w:sz w:val="18"/>
+        </w:rPr>
+        <w:br/>
+        <w:t xml:space="preserve">#include </w:t>
+      </w:r>
+      <w:r>
+        <w:rPr>
+          <w:rFonts w:ascii="DejaVu Sans Mono" w:hAnsi="DejaVu Sans Mono"/>
+          <w:color w:val="6A8759"/>
+          <w:sz w:val="18"/>
+        </w:rPr>
+        <w:t>&lt;cstring&gt;</w:t>
+      </w:r>
+    </w:p>
+    <w:p>
+      <w:pPr>
+        <w:pStyle w:val="PreformattedText"/>
+        <w:shd w:fill="2B2B2B" w:val="clear"/>
+        <w:rPr>
+          <w:rFonts w:ascii="DejaVu Sans Mono" w:hAnsi="DejaVu Sans Mono"/>
+          <w:color w:val="A9B7C6"/>
+          <w:sz w:val="18"/>
+        </w:rPr>
+      </w:pPr>
+      <w:r>
+        <w:rPr>
+          <w:rFonts w:ascii="DejaVu Sans Mono" w:hAnsi="DejaVu Sans Mono"/>
+          <w:color w:val="BBB529"/>
+          <w:sz w:val="18"/>
+        </w:rPr>
+        <w:t xml:space="preserve">#include </w:t>
+      </w:r>
+      <w:r>
+        <w:rPr>
+          <w:rFonts w:ascii="DejaVu Sans Mono" w:hAnsi="DejaVu Sans Mono"/>
+          <w:color w:val="6A8759"/>
+          <w:sz w:val="18"/>
+        </w:rPr>
+        <w:t>&lt;cctype&gt;</w:t>
+      </w:r>
+    </w:p>
+    <w:p>
+      <w:pPr>
+        <w:pStyle w:val="PreformattedText"/>
+        <w:shd w:fill="2B2B2B" w:val="clear"/>
+        <w:rPr>
+          <w:color w:val="6A8759"/>
+        </w:rPr>
+      </w:pPr>
+      <w:r>
+        <w:rPr>
+          <w:rFonts w:ascii="DejaVu Sans Mono" w:hAnsi="DejaVu Sans Mono"/>
+          <w:color w:val="A9B7C6"/>
+          <w:sz w:val="18"/>
+        </w:rPr>
+      </w:r>
+    </w:p>
+    <w:p>
+      <w:pPr>
+        <w:pStyle w:val="PreformattedText"/>
+        <w:shd w:fill="2B2B2B" w:val="clear"/>
+        <w:rPr>
+          <w:rFonts w:ascii="DejaVu Sans Mono" w:hAnsi="DejaVu Sans Mono"/>
+          <w:color w:val="A9B7C6"/>
+          <w:sz w:val="18"/>
+        </w:rPr>
+      </w:pPr>
+      <w:r>
+        <w:rPr>
+          <w:rFonts w:ascii="DejaVu Sans Mono" w:hAnsi="DejaVu Sans Mono"/>
+          <w:b/>
+          <w:color w:val="CC7832"/>
+          <w:sz w:val="18"/>
+        </w:rPr>
+        <w:t xml:space="preserve">using namespace </w:t>
+      </w:r>
+      <w:r>
+        <w:rPr>
+          <w:rFonts w:ascii="DejaVu Sans Mono" w:hAnsi="DejaVu Sans Mono"/>
+          <w:color w:val="B9BCD1"/>
+          <w:sz w:val="18"/>
+        </w:rPr>
+        <w:t>std</w:t>
+      </w:r>
+      <w:r>
+        <w:rPr>
+          <w:rFonts w:ascii="DejaVu Sans Mono" w:hAnsi="DejaVu Sans Mono"/>
+          <w:color w:val="CC7832"/>
+          <w:sz w:val="18"/>
+        </w:rPr>
+        <w:t>;</w:t>
+      </w:r>
+    </w:p>
+    <w:p>
+      <w:pPr>
+        <w:pStyle w:val="PreformattedText"/>
+        <w:shd w:fill="2B2B2B" w:val="clear"/>
+        <w:rPr>
+          <w:color w:val="CC7832"/>
+        </w:rPr>
+      </w:pPr>
+      <w:r>
+        <w:rPr>
+          <w:rFonts w:ascii="DejaVu Sans Mono" w:hAnsi="DejaVu Sans Mono"/>
+          <w:color w:val="A9B7C6"/>
+          <w:sz w:val="18"/>
+        </w:rPr>
+      </w:r>
+    </w:p>
+    <w:p>
+      <w:pPr>
+        <w:pStyle w:val="PreformattedText"/>
+        <w:shd w:fill="2B2B2B" w:val="clear"/>
+        <w:rPr>
+          <w:rFonts w:ascii="DejaVu Sans Mono" w:hAnsi="DejaVu Sans Mono"/>
+          <w:color w:val="A9B7C6"/>
+          <w:sz w:val="18"/>
+        </w:rPr>
+      </w:pPr>
+      <w:r>
+        <w:rPr>
+          <w:rFonts w:ascii="DejaVu Sans Mono" w:hAnsi="DejaVu Sans Mono"/>
+          <w:b/>
+          <w:color w:val="CC7832"/>
+          <w:sz w:val="18"/>
+        </w:rPr>
+        <w:t xml:space="preserve">double </w:t>
+      </w:r>
+      <w:r>
+        <w:rPr>
+          <w:rFonts w:ascii="DejaVu Sans Mono" w:hAnsi="DejaVu Sans Mono"/>
+          <w:color w:val="FFC66D"/>
+          <w:sz w:val="18"/>
+        </w:rPr>
+        <w:t>avgLetters</w:t>
+      </w:r>
+      <w:r>
+        <w:rPr>
+          <w:rFonts w:ascii="DejaVu Sans Mono" w:hAnsi="DejaVu Sans Mono"/>
+          <w:color w:val="A9B7C6"/>
+          <w:sz w:val="18"/>
+        </w:rPr>
+        <w:t>(</w:t>
+      </w:r>
+      <w:r>
+        <w:rPr>
+          <w:rFonts w:ascii="DejaVu Sans Mono" w:hAnsi="DejaVu Sans Mono"/>
+          <w:b/>
+          <w:color w:val="CC7832"/>
+          <w:sz w:val="18"/>
+        </w:rPr>
+        <w:t xml:space="preserve">char </w:t>
+      </w:r>
+      <w:r>
+        <w:rPr>
+          <w:rFonts w:ascii="DejaVu Sans Mono" w:hAnsi="DejaVu Sans Mono"/>
+          <w:color w:val="A9B7C6"/>
+          <w:sz w:val="18"/>
+        </w:rPr>
+        <w:t>*str) {</w:t>
+      </w:r>
+    </w:p>
+    <w:p>
+      <w:pPr>
+        <w:pStyle w:val="PreformattedText"/>
+        <w:shd w:fill="2B2B2B" w:val="clear"/>
+        <w:rPr>
+          <w:color w:val="A9B7C6"/>
+        </w:rPr>
+      </w:pPr>
+      <w:r>
+        <w:rPr>
+          <w:color w:val="A9B7C6"/>
+        </w:rPr>
+        <w:t xml:space="preserve">    </w:t>
+      </w:r>
+      <w:r>
+        <w:rPr>
+          <w:rFonts w:ascii="DejaVu Sans Mono" w:hAnsi="DejaVu Sans Mono"/>
+          <w:color w:val="B9BCD1"/>
+          <w:sz w:val="18"/>
+        </w:rPr>
+        <w:t xml:space="preserve">size_t </w:t>
+      </w:r>
+      <w:r>
+        <w:rPr>
+          <w:rFonts w:ascii="DejaVu Sans Mono" w:hAnsi="DejaVu Sans Mono"/>
+          <w:color w:val="A9B7C6"/>
+          <w:sz w:val="18"/>
+        </w:rPr>
+        <w:t>len = strlen(str)</w:t>
+      </w:r>
+      <w:r>
+        <w:rPr>
+          <w:rFonts w:ascii="DejaVu Sans Mono" w:hAnsi="DejaVu Sans Mono"/>
+          <w:color w:val="CC7832"/>
+          <w:sz w:val="18"/>
+        </w:rPr>
+        <w:t>;</w:t>
+      </w:r>
+    </w:p>
+    <w:p>
+      <w:pPr>
+        <w:pStyle w:val="PreformattedText"/>
+        <w:shd w:fill="2B2B2B" w:val="clear"/>
+        <w:rPr>
+          <w:color w:val="A9B7C6"/>
+        </w:rPr>
+      </w:pPr>
+      <w:r>
+        <w:rPr>
+          <w:color w:val="CC7832"/>
+        </w:rPr>
+        <w:t xml:space="preserve">    </w:t>
+      </w:r>
+      <w:r>
+        <w:rPr>
+          <w:rFonts w:ascii="DejaVu Sans Mono" w:hAnsi="DejaVu Sans Mono"/>
+          <w:b/>
+          <w:color w:val="CC7832"/>
+          <w:sz w:val="18"/>
+        </w:rPr>
+        <w:t xml:space="preserve">int </w:t>
+      </w:r>
+      <w:r>
+        <w:rPr>
+          <w:rFonts w:ascii="DejaVu Sans Mono" w:hAnsi="DejaVu Sans Mono"/>
+          <w:color w:val="A9B7C6"/>
+          <w:sz w:val="18"/>
+        </w:rPr>
+        <w:t xml:space="preserve">count = </w:t>
+      </w:r>
+      <w:r>
+        <w:rPr>
+          <w:rFonts w:ascii="DejaVu Sans Mono" w:hAnsi="DejaVu Sans Mono"/>
+          <w:color w:val="6897BB"/>
+          <w:sz w:val="18"/>
+        </w:rPr>
+        <w:t>0</w:t>
+      </w:r>
+      <w:r>
+        <w:rPr>
+          <w:rFonts w:ascii="DejaVu Sans Mono" w:hAnsi="DejaVu Sans Mono"/>
+          <w:color w:val="CC7832"/>
+          <w:sz w:val="18"/>
+        </w:rPr>
+        <w:t>;</w:t>
+      </w:r>
+    </w:p>
+    <w:p>
+      <w:pPr>
+        <w:pStyle w:val="PreformattedText"/>
+        <w:shd w:fill="2B2B2B" w:val="clear"/>
+        <w:rPr>
+          <w:color w:val="A9B7C6"/>
+        </w:rPr>
+      </w:pPr>
+      <w:r>
+        <w:rPr>
+          <w:color w:val="CC7832"/>
+        </w:rPr>
+        <w:t xml:space="preserve">    </w:t>
+      </w:r>
+      <w:r>
+        <w:rPr>
+          <w:rFonts w:ascii="DejaVu Sans Mono" w:hAnsi="DejaVu Sans Mono"/>
+          <w:b/>
+          <w:color w:val="CC7832"/>
+          <w:sz w:val="18"/>
+        </w:rPr>
+        <w:t xml:space="preserve">double </w:t>
+      </w:r>
+      <w:r>
+        <w:rPr>
+          <w:rFonts w:ascii="DejaVu Sans Mono" w:hAnsi="DejaVu Sans Mono"/>
+          <w:color w:val="A9B7C6"/>
+          <w:sz w:val="18"/>
+        </w:rPr>
+        <w:t xml:space="preserve">letters = </w:t>
+      </w:r>
+      <w:r>
+        <w:rPr>
+          <w:rFonts w:ascii="DejaVu Sans Mono" w:hAnsi="DejaVu Sans Mono"/>
+          <w:color w:val="6897BB"/>
+          <w:sz w:val="18"/>
+        </w:rPr>
+        <w:t>0.0</w:t>
+      </w:r>
+      <w:r>
+        <w:rPr>
+          <w:rFonts w:ascii="DejaVu Sans Mono" w:hAnsi="DejaVu Sans Mono"/>
+          <w:color w:val="CC7832"/>
+          <w:sz w:val="18"/>
+        </w:rPr>
+        <w:t>;</w:t>
+      </w:r>
+    </w:p>
+    <w:p>
+      <w:pPr>
+        <w:pStyle w:val="PreformattedText"/>
+        <w:shd w:fill="2B2B2B" w:val="clear"/>
+        <w:rPr>
+          <w:color w:val="A9B7C6"/>
+        </w:rPr>
+      </w:pPr>
+      <w:r>
+        <w:rPr>
+          <w:color w:val="CC7832"/>
+        </w:rPr>
+        <w:t xml:space="preserve">    </w:t>
+      </w:r>
+      <w:r>
+        <w:rPr>
+          <w:rFonts w:ascii="DejaVu Sans Mono" w:hAnsi="DejaVu Sans Mono"/>
+          <w:b/>
+          <w:color w:val="CC7832"/>
+          <w:sz w:val="18"/>
+        </w:rPr>
+        <w:t xml:space="preserve">bool </w:t>
+      </w:r>
+      <w:r>
+        <w:rPr>
+          <w:rFonts w:ascii="DejaVu Sans Mono" w:hAnsi="DejaVu Sans Mono"/>
+          <w:color w:val="A9B7C6"/>
+          <w:sz w:val="18"/>
+        </w:rPr>
+        <w:t xml:space="preserve">isCurrentWord = </w:t>
+      </w:r>
+      <w:r>
+        <w:rPr>
+          <w:rFonts w:ascii="DejaVu Sans Mono" w:hAnsi="DejaVu Sans Mono"/>
+          <w:b/>
+          <w:color w:val="CC7832"/>
+          <w:sz w:val="18"/>
+        </w:rPr>
+        <w:t>false</w:t>
+      </w:r>
+      <w:r>
+        <w:rPr>
+          <w:rFonts w:ascii="DejaVu Sans Mono" w:hAnsi="DejaVu Sans Mono"/>
+          <w:color w:val="CC7832"/>
+          <w:sz w:val="18"/>
+        </w:rPr>
+        <w:t>;</w:t>
+      </w:r>
+    </w:p>
+    <w:p>
+      <w:pPr>
+        <w:pStyle w:val="PreformattedText"/>
+        <w:shd w:fill="2B2B2B" w:val="clear"/>
+        <w:rPr>
+          <w:color w:val="A9B7C6"/>
+        </w:rPr>
+      </w:pPr>
+      <w:r>
+        <w:rPr>
+          <w:color w:val="CC7832"/>
+        </w:rPr>
+        <w:t xml:space="preserve">    </w:t>
+      </w:r>
+      <w:r>
+        <w:rPr>
+          <w:rFonts w:ascii="DejaVu Sans Mono" w:hAnsi="DejaVu Sans Mono"/>
+          <w:b/>
+          <w:color w:val="CC7832"/>
+          <w:sz w:val="18"/>
+        </w:rPr>
+        <w:t xml:space="preserve">for </w:t>
+      </w:r>
+      <w:r>
+        <w:rPr>
+          <w:rFonts w:ascii="DejaVu Sans Mono" w:hAnsi="DejaVu Sans Mono"/>
+          <w:color w:val="A9B7C6"/>
+          <w:sz w:val="18"/>
+        </w:rPr>
+        <w:t>(</w:t>
+      </w:r>
+      <w:r>
+        <w:rPr>
+          <w:rFonts w:ascii="DejaVu Sans Mono" w:hAnsi="DejaVu Sans Mono"/>
+          <w:b/>
+          <w:color w:val="CC7832"/>
+          <w:sz w:val="18"/>
+        </w:rPr>
+        <w:t xml:space="preserve">int </w:t>
+      </w:r>
+      <w:r>
+        <w:rPr>
+          <w:rFonts w:ascii="DejaVu Sans Mono" w:hAnsi="DejaVu Sans Mono"/>
+          <w:color w:val="A9B7C6"/>
+          <w:sz w:val="18"/>
+        </w:rPr>
+        <w:t xml:space="preserve">i = </w:t>
+      </w:r>
+      <w:r>
+        <w:rPr>
+          <w:rFonts w:ascii="DejaVu Sans Mono" w:hAnsi="DejaVu Sans Mono"/>
+          <w:color w:val="6897BB"/>
+          <w:sz w:val="18"/>
+        </w:rPr>
+        <w:t>0</w:t>
+      </w:r>
+      <w:r>
+        <w:rPr>
+          <w:rFonts w:ascii="DejaVu Sans Mono" w:hAnsi="DejaVu Sans Mono"/>
+          <w:color w:val="CC7832"/>
+          <w:sz w:val="18"/>
+        </w:rPr>
+        <w:t xml:space="preserve">; </w:t>
+      </w:r>
+      <w:r>
+        <w:rPr>
+          <w:rFonts w:ascii="DejaVu Sans Mono" w:hAnsi="DejaVu Sans Mono"/>
+          <w:color w:val="A9B7C6"/>
+          <w:sz w:val="18"/>
+        </w:rPr>
+        <w:t>i &lt; len</w:t>
+      </w:r>
+      <w:r>
+        <w:rPr>
+          <w:rFonts w:ascii="DejaVu Sans Mono" w:hAnsi="DejaVu Sans Mono"/>
+          <w:color w:val="CC7832"/>
+          <w:sz w:val="18"/>
+        </w:rPr>
+        <w:t xml:space="preserve">; </w:t>
+      </w:r>
+      <w:r>
+        <w:rPr>
+          <w:rFonts w:ascii="DejaVu Sans Mono" w:hAnsi="DejaVu Sans Mono"/>
+          <w:color w:val="A9B7C6"/>
+          <w:sz w:val="18"/>
+        </w:rPr>
+        <w:t>++i) {</w:t>
+      </w:r>
+    </w:p>
+    <w:p>
+      <w:pPr>
+        <w:pStyle w:val="PreformattedText"/>
+        <w:shd w:fill="2B2B2B" w:val="clear"/>
+        <w:rPr>
+          <w:color w:val="A9B7C6"/>
+        </w:rPr>
+      </w:pPr>
+      <w:r>
+        <w:rPr>
+          <w:color w:val="A9B7C6"/>
+        </w:rPr>
+        <w:t xml:space="preserve">        </w:t>
+      </w:r>
+      <w:r>
+        <w:rPr>
+          <w:rFonts w:ascii="DejaVu Sans Mono" w:hAnsi="DejaVu Sans Mono"/>
+          <w:b/>
+          <w:color w:val="CC7832"/>
+          <w:sz w:val="18"/>
+        </w:rPr>
+        <w:t xml:space="preserve">if </w:t>
+      </w:r>
+      <w:r>
+        <w:rPr>
+          <w:rFonts w:ascii="DejaVu Sans Mono" w:hAnsi="DejaVu Sans Mono"/>
+          <w:color w:val="A9B7C6"/>
+          <w:sz w:val="18"/>
+        </w:rPr>
+        <w:t xml:space="preserve">(isalnum(str[i]) != </w:t>
+      </w:r>
+      <w:r>
+        <w:rPr>
+          <w:rFonts w:ascii="DejaVu Sans Mono" w:hAnsi="DejaVu Sans Mono"/>
+          <w:color w:val="6897BB"/>
+          <w:sz w:val="18"/>
+        </w:rPr>
+        <w:t>0</w:t>
+      </w:r>
+      <w:r>
+        <w:rPr>
+          <w:rFonts w:ascii="DejaVu Sans Mono" w:hAnsi="DejaVu Sans Mono"/>
+          <w:color w:val="A9B7C6"/>
+          <w:sz w:val="18"/>
+        </w:rPr>
+        <w:t>) {</w:t>
+      </w:r>
+    </w:p>
+    <w:p>
+      <w:pPr>
+        <w:pStyle w:val="PreformattedText"/>
+        <w:shd w:fill="2B2B2B" w:val="clear"/>
+        <w:rPr>
+          <w:color w:val="A9B7C6"/>
+        </w:rPr>
+      </w:pPr>
+      <w:r>
+        <w:rPr>
+          <w:color w:val="A9B7C6"/>
+        </w:rPr>
+        <w:t xml:space="preserve">            </w:t>
+      </w:r>
+      <w:r>
+        <w:rPr>
+          <w:rFonts w:ascii="DejaVu Sans Mono" w:hAnsi="DejaVu Sans Mono"/>
+          <w:b/>
+          <w:color w:val="CC7832"/>
+          <w:sz w:val="18"/>
+        </w:rPr>
+        <w:t xml:space="preserve">if </w:t>
+      </w:r>
+      <w:r>
+        <w:rPr>
+          <w:rFonts w:ascii="DejaVu Sans Mono" w:hAnsi="DejaVu Sans Mono"/>
+          <w:color w:val="A9B7C6"/>
+          <w:sz w:val="18"/>
+        </w:rPr>
+        <w:t>(!isCurrentWord) {</w:t>
+      </w:r>
+    </w:p>
+    <w:p>
+      <w:pPr>
+        <w:pStyle w:val="PreformattedText"/>
+        <w:shd w:fill="2B2B2B" w:val="clear"/>
+        <w:rPr>
+          <w:color w:val="A9B7C6"/>
+        </w:rPr>
+      </w:pPr>
+      <w:r>
+        <w:rPr>
+          <w:color w:val="A9B7C6"/>
+        </w:rPr>
+        <w:t xml:space="preserve">                </w:t>
+      </w:r>
+      <w:r>
+        <w:rPr>
+          <w:rFonts w:ascii="DejaVu Sans Mono" w:hAnsi="DejaVu Sans Mono"/>
+          <w:color w:val="A9B7C6"/>
+          <w:sz w:val="18"/>
+        </w:rPr>
+        <w:t xml:space="preserve">isCurrentWord = </w:t>
+      </w:r>
+      <w:r>
+        <w:rPr>
+          <w:rFonts w:ascii="DejaVu Sans Mono" w:hAnsi="DejaVu Sans Mono"/>
+          <w:b/>
+          <w:color w:val="CC7832"/>
+          <w:sz w:val="18"/>
+        </w:rPr>
+        <w:t>true</w:t>
+      </w:r>
+      <w:r>
+        <w:rPr>
+          <w:rFonts w:ascii="DejaVu Sans Mono" w:hAnsi="DejaVu Sans Mono"/>
+          <w:color w:val="CC7832"/>
+          <w:sz w:val="18"/>
+        </w:rPr>
+        <w:t>;</w:t>
+      </w:r>
+    </w:p>
+    <w:p>
+      <w:pPr>
+        <w:pStyle w:val="PreformattedText"/>
+        <w:shd w:fill="2B2B2B" w:val="clear"/>
+        <w:rPr>
+          <w:color w:val="A9B7C6"/>
+        </w:rPr>
+      </w:pPr>
+      <w:r>
+        <w:rPr>
+          <w:color w:val="CC7832"/>
+        </w:rPr>
+        <w:t xml:space="preserve">                </w:t>
+      </w:r>
+      <w:r>
+        <w:rPr>
+          <w:rFonts w:ascii="DejaVu Sans Mono" w:hAnsi="DejaVu Sans Mono"/>
+          <w:color w:val="A9B7C6"/>
+          <w:sz w:val="18"/>
+        </w:rPr>
+        <w:t>count++</w:t>
+      </w:r>
+      <w:r>
+        <w:rPr>
+          <w:rFonts w:ascii="DejaVu Sans Mono" w:hAnsi="DejaVu Sans Mono"/>
+          <w:color w:val="CC7832"/>
+          <w:sz w:val="18"/>
+        </w:rPr>
+        <w:t>;</w:t>
+      </w:r>
+    </w:p>
+    <w:p>
+      <w:pPr>
+        <w:pStyle w:val="PreformattedText"/>
+        <w:shd w:fill="2B2B2B" w:val="clear"/>
+        <w:rPr>
+          <w:color w:val="A9B7C6"/>
+        </w:rPr>
+      </w:pPr>
+      <w:r>
+        <w:rPr>
+          <w:color w:val="CC7832"/>
+        </w:rPr>
+        <w:t xml:space="preserve">            </w:t>
+      </w:r>
+      <w:r>
+        <w:rPr>
+          <w:rFonts w:ascii="DejaVu Sans Mono" w:hAnsi="DejaVu Sans Mono"/>
+          <w:color w:val="A9B7C6"/>
+          <w:sz w:val="18"/>
+        </w:rPr>
+        <w:t>}</w:t>
+      </w:r>
+    </w:p>
+    <w:p>
+      <w:pPr>
+        <w:pStyle w:val="PreformattedText"/>
+        <w:shd w:fill="2B2B2B" w:val="clear"/>
+        <w:rPr>
+          <w:color w:val="A9B7C6"/>
+        </w:rPr>
+      </w:pPr>
+      <w:r>
+        <w:rPr>
+          <w:color w:val="A9B7C6"/>
+        </w:rPr>
+        <w:t xml:space="preserve">            </w:t>
+      </w:r>
+      <w:r>
+        <w:rPr>
+          <w:rFonts w:ascii="DejaVu Sans Mono" w:hAnsi="DejaVu Sans Mono"/>
+          <w:color w:val="A9B7C6"/>
+          <w:sz w:val="18"/>
+        </w:rPr>
+        <w:t xml:space="preserve">letters += </w:t>
+      </w:r>
+      <w:r>
+        <w:rPr>
+          <w:rFonts w:ascii="DejaVu Sans Mono" w:hAnsi="DejaVu Sans Mono"/>
+          <w:color w:val="6897BB"/>
+          <w:sz w:val="18"/>
+        </w:rPr>
+        <w:t>1</w:t>
+      </w:r>
+      <w:r>
+        <w:rPr>
+          <w:rFonts w:ascii="DejaVu Sans Mono" w:hAnsi="DejaVu Sans Mono"/>
+          <w:color w:val="CC7832"/>
+          <w:sz w:val="18"/>
+        </w:rPr>
+        <w:t>;</w:t>
+      </w:r>
+    </w:p>
+    <w:p>
+      <w:pPr>
+        <w:pStyle w:val="PreformattedText"/>
+        <w:shd w:fill="2B2B2B" w:val="clear"/>
+        <w:rPr>
+          <w:color w:val="A9B7C6"/>
+        </w:rPr>
+      </w:pPr>
+      <w:r>
+        <w:rPr>
+          <w:color w:val="CC7832"/>
+        </w:rPr>
+        <w:t xml:space="preserve">        </w:t>
+      </w:r>
+      <w:r>
+        <w:rPr>
+          <w:rFonts w:ascii="DejaVu Sans Mono" w:hAnsi="DejaVu Sans Mono"/>
+          <w:color w:val="A9B7C6"/>
+          <w:sz w:val="18"/>
+        </w:rPr>
+        <w:t xml:space="preserve">} </w:t>
+      </w:r>
+      <w:r>
+        <w:rPr>
+          <w:rFonts w:ascii="DejaVu Sans Mono" w:hAnsi="DejaVu Sans Mono"/>
+          <w:b/>
+          <w:color w:val="CC7832"/>
+          <w:sz w:val="18"/>
+        </w:rPr>
+        <w:t xml:space="preserve">else </w:t>
+      </w:r>
+      <w:r>
+        <w:rPr>
+          <w:rFonts w:ascii="DejaVu Sans Mono" w:hAnsi="DejaVu Sans Mono"/>
+          <w:color w:val="A9B7C6"/>
+          <w:sz w:val="18"/>
+        </w:rPr>
+        <w:t xml:space="preserve">isCurrentWord = </w:t>
+      </w:r>
+      <w:r>
+        <w:rPr>
+          <w:rFonts w:ascii="DejaVu Sans Mono" w:hAnsi="DejaVu Sans Mono"/>
+          <w:b/>
+          <w:color w:val="CC7832"/>
+          <w:sz w:val="18"/>
+        </w:rPr>
+        <w:t>false</w:t>
+      </w:r>
+      <w:r>
+        <w:rPr>
+          <w:rFonts w:ascii="DejaVu Sans Mono" w:hAnsi="DejaVu Sans Mono"/>
+          <w:color w:val="CC7832"/>
+          <w:sz w:val="18"/>
+        </w:rPr>
+        <w:t>;</w:t>
+      </w:r>
+    </w:p>
+    <w:p>
+      <w:pPr>
+        <w:pStyle w:val="PreformattedText"/>
+        <w:shd w:fill="2B2B2B" w:val="clear"/>
+        <w:rPr>
+          <w:color w:val="A9B7C6"/>
+        </w:rPr>
+      </w:pPr>
+      <w:r>
+        <w:rPr>
+          <w:color w:val="CC7832"/>
+        </w:rPr>
+        <w:t xml:space="preserve">    </w:t>
+      </w:r>
+      <w:r>
+        <w:rPr>
+          <w:rFonts w:ascii="DejaVu Sans Mono" w:hAnsi="DejaVu Sans Mono"/>
+          <w:color w:val="A9B7C6"/>
+          <w:sz w:val="18"/>
+        </w:rPr>
+        <w:t>}</w:t>
+      </w:r>
+    </w:p>
+    <w:p>
+      <w:pPr>
+        <w:pStyle w:val="PreformattedText"/>
+        <w:shd w:fill="2B2B2B" w:val="clear"/>
+        <w:rPr>
+          <w:color w:val="A9B7C6"/>
+        </w:rPr>
+      </w:pPr>
+      <w:r>
+        <w:rPr>
+          <w:color w:val="A9B7C6"/>
+        </w:rPr>
+        <w:t xml:space="preserve">    </w:t>
+      </w:r>
+      <w:r>
+        <w:rPr>
+          <w:rFonts w:ascii="DejaVu Sans Mono" w:hAnsi="DejaVu Sans Mono"/>
+          <w:b/>
+          <w:color w:val="CC7832"/>
+          <w:sz w:val="18"/>
+        </w:rPr>
+        <w:t xml:space="preserve">return </w:t>
+      </w:r>
+      <w:r>
+        <w:rPr>
+          <w:rFonts w:ascii="DejaVu Sans Mono" w:hAnsi="DejaVu Sans Mono"/>
+          <w:color w:val="A9B7C6"/>
+          <w:sz w:val="18"/>
+        </w:rPr>
+        <w:t>letters / count</w:t>
+      </w:r>
+      <w:r>
+        <w:rPr>
+          <w:rFonts w:ascii="DejaVu Sans Mono" w:hAnsi="DejaVu Sans Mono"/>
+          <w:color w:val="CC7832"/>
+          <w:sz w:val="18"/>
+        </w:rPr>
+        <w:t>;</w:t>
+      </w:r>
+    </w:p>
+    <w:p>
+      <w:pPr>
+        <w:pStyle w:val="PreformattedText"/>
+        <w:shd w:fill="2B2B2B" w:val="clear"/>
+        <w:rPr>
+          <w:rFonts w:ascii="DejaVu Sans Mono" w:hAnsi="DejaVu Sans Mono"/>
+          <w:color w:val="A9B7C6"/>
+          <w:sz w:val="18"/>
+        </w:rPr>
+      </w:pPr>
+      <w:r>
+        <w:rPr>
+          <w:rFonts w:ascii="DejaVu Sans Mono" w:hAnsi="DejaVu Sans Mono"/>
+          <w:color w:val="A9B7C6"/>
+          <w:sz w:val="18"/>
+        </w:rPr>
+        <w:t>}</w:t>
+      </w:r>
+    </w:p>
+    <w:p>
+      <w:pPr>
+        <w:pStyle w:val="PreformattedText"/>
+        <w:shd w:fill="2B2B2B" w:val="clear"/>
+        <w:rPr>
+          <w:rFonts w:ascii="DejaVu Sans Mono" w:hAnsi="DejaVu Sans Mono"/>
+          <w:color w:val="A9B7C6"/>
+          <w:sz w:val="18"/>
+        </w:rPr>
+      </w:pPr>
+      <w:r>
+        <w:rPr>
+          <w:rFonts w:ascii="DejaVu Sans Mono" w:hAnsi="DejaVu Sans Mono"/>
+          <w:color w:val="A9B7C6"/>
+          <w:sz w:val="18"/>
+        </w:rPr>
+      </w:r>
+    </w:p>
+    <w:p>
+      <w:pPr>
+        <w:pStyle w:val="PreformattedText"/>
+        <w:shd w:fill="2B2B2B" w:val="clear"/>
+        <w:rPr>
+          <w:rFonts w:ascii="DejaVu Sans Mono" w:hAnsi="DejaVu Sans Mono"/>
+          <w:color w:val="A9B7C6"/>
+          <w:sz w:val="18"/>
+        </w:rPr>
+      </w:pPr>
+      <w:r>
+        <w:rPr>
+          <w:rFonts w:ascii="DejaVu Sans Mono" w:hAnsi="DejaVu Sans Mono"/>
+          <w:b/>
+          <w:color w:val="CC7832"/>
+          <w:sz w:val="18"/>
+        </w:rPr>
+        <w:t xml:space="preserve">int </w:t>
+      </w:r>
+      <w:r>
+        <w:rPr>
+          <w:rFonts w:ascii="DejaVu Sans Mono" w:hAnsi="DejaVu Sans Mono"/>
+          <w:color w:val="FFC66D"/>
+          <w:sz w:val="18"/>
+        </w:rPr>
+        <w:t>main</w:t>
+      </w:r>
+      <w:r>
+        <w:rPr>
+          <w:rFonts w:ascii="DejaVu Sans Mono" w:hAnsi="DejaVu Sans Mono"/>
+          <w:color w:val="A9B7C6"/>
+          <w:sz w:val="18"/>
+        </w:rPr>
+        <w:t>() {</w:t>
+      </w:r>
+    </w:p>
+    <w:p>
+      <w:pPr>
+        <w:pStyle w:val="PreformattedText"/>
+        <w:shd w:fill="2B2B2B" w:val="clear"/>
+        <w:rPr>
+          <w:color w:val="A9B7C6"/>
+        </w:rPr>
+      </w:pPr>
+      <w:r>
+        <w:rPr>
+          <w:color w:val="A9B7C6"/>
+        </w:rPr>
+        <w:t xml:space="preserve">    </w:t>
+      </w:r>
+      <w:r>
+        <w:rPr>
+          <w:rFonts w:ascii="DejaVu Sans Mono" w:hAnsi="DejaVu Sans Mono"/>
+          <w:b/>
+          <w:color w:val="CC7832"/>
+          <w:sz w:val="18"/>
+        </w:rPr>
+        <w:t xml:space="preserve">char </w:t>
+      </w:r>
+      <w:r>
+        <w:rPr>
+          <w:rFonts w:ascii="DejaVu Sans Mono" w:hAnsi="DejaVu Sans Mono"/>
+          <w:color w:val="A9B7C6"/>
+          <w:sz w:val="18"/>
+        </w:rPr>
+        <w:t>str[</w:t>
+      </w:r>
+      <w:r>
+        <w:rPr>
+          <w:rFonts w:ascii="DejaVu Sans Mono" w:hAnsi="DejaVu Sans Mono"/>
+          <w:color w:val="6897BB"/>
+          <w:sz w:val="18"/>
+        </w:rPr>
+        <w:t>256</w:t>
+      </w:r>
+      <w:r>
+        <w:rPr>
+          <w:rFonts w:ascii="DejaVu Sans Mono" w:hAnsi="DejaVu Sans Mono"/>
+          <w:color w:val="A9B7C6"/>
+          <w:sz w:val="18"/>
+        </w:rPr>
+        <w:t>]</w:t>
+      </w:r>
+      <w:r>
+        <w:rPr>
+          <w:rFonts w:ascii="DejaVu Sans Mono" w:hAnsi="DejaVu Sans Mono"/>
+          <w:color w:val="CC7832"/>
+          <w:sz w:val="18"/>
+        </w:rPr>
+        <w:t>;</w:t>
+      </w:r>
+    </w:p>
+    <w:p>
+      <w:pPr>
+        <w:pStyle w:val="PreformattedText"/>
+        <w:shd w:fill="2B2B2B" w:val="clear"/>
+        <w:rPr>
+          <w:color w:val="A9B7C6"/>
+        </w:rPr>
+      </w:pPr>
+      <w:r>
+        <w:rPr>
+          <w:color w:val="CC7832"/>
+        </w:rPr>
+        <w:t xml:space="preserve">    </w:t>
+      </w:r>
+      <w:r>
+        <w:rPr>
+          <w:rFonts w:ascii="DejaVu Sans Mono" w:hAnsi="DejaVu Sans Mono"/>
+          <w:color w:val="A9B7C6"/>
+          <w:sz w:val="18"/>
+        </w:rPr>
+        <w:t xml:space="preserve">cout </w:t>
+      </w:r>
+      <w:r>
+        <w:rPr>
+          <w:rFonts w:ascii="DejaVu Sans Mono" w:hAnsi="DejaVu Sans Mono"/>
+          <w:color w:val="5F8C8A"/>
+          <w:sz w:val="18"/>
+        </w:rPr>
+        <w:t xml:space="preserve">&lt;&lt; </w:t>
+      </w:r>
+      <w:r>
+        <w:rPr>
+          <w:rFonts w:ascii="DejaVu Sans Mono" w:hAnsi="DejaVu Sans Mono"/>
+          <w:color w:val="6A8759"/>
+          <w:sz w:val="18"/>
+        </w:rPr>
+        <w:t>"Enter a string:</w:t>
+      </w:r>
+      <w:r>
+        <w:rPr>
+          <w:rFonts w:ascii="DejaVu Sans Mono" w:hAnsi="DejaVu Sans Mono"/>
+          <w:color w:val="CC7832"/>
+          <w:sz w:val="18"/>
+        </w:rPr>
+        <w:t>\t</w:t>
+      </w:r>
+      <w:r>
+        <w:rPr>
+          <w:rFonts w:ascii="DejaVu Sans Mono" w:hAnsi="DejaVu Sans Mono"/>
+          <w:color w:val="6A8759"/>
+          <w:sz w:val="18"/>
+        </w:rPr>
+        <w:t>"</w:t>
+      </w:r>
+      <w:r>
+        <w:rPr>
+          <w:rFonts w:ascii="DejaVu Sans Mono" w:hAnsi="DejaVu Sans Mono"/>
+          <w:color w:val="CC7832"/>
+          <w:sz w:val="18"/>
+        </w:rPr>
+        <w:t>;</w:t>
+      </w:r>
+    </w:p>
+    <w:p>
+      <w:pPr>
+        <w:pStyle w:val="PreformattedText"/>
+        <w:shd w:fill="2B2B2B" w:val="clear"/>
+        <w:rPr>
+          <w:color w:val="A9B7C6"/>
+        </w:rPr>
+      </w:pPr>
+      <w:r>
+        <w:rPr>
+          <w:color w:val="CC7832"/>
+        </w:rPr>
+        <w:t xml:space="preserve">    </w:t>
+      </w:r>
+      <w:r>
+        <w:rPr>
+          <w:rFonts w:ascii="DejaVu Sans Mono" w:hAnsi="DejaVu Sans Mono"/>
+          <w:color w:val="A9B7C6"/>
+          <w:sz w:val="18"/>
+        </w:rPr>
+        <w:t>cin.getline(str</w:t>
+      </w:r>
+      <w:r>
+        <w:rPr>
+          <w:rFonts w:ascii="DejaVu Sans Mono" w:hAnsi="DejaVu Sans Mono"/>
+          <w:color w:val="CC7832"/>
+          <w:sz w:val="18"/>
+        </w:rPr>
+        <w:t xml:space="preserve">, </w:t>
+      </w:r>
+      <w:r>
+        <w:rPr>
+          <w:rFonts w:ascii="DejaVu Sans Mono" w:hAnsi="DejaVu Sans Mono"/>
+          <w:color w:val="6897BB"/>
+          <w:sz w:val="18"/>
+        </w:rPr>
+        <w:t>256</w:t>
+      </w:r>
+      <w:r>
+        <w:rPr>
+          <w:rFonts w:ascii="DejaVu Sans Mono" w:hAnsi="DejaVu Sans Mono"/>
+          <w:color w:val="A9B7C6"/>
+          <w:sz w:val="18"/>
+        </w:rPr>
+        <w:t>)</w:t>
+      </w:r>
+      <w:r>
+        <w:rPr>
+          <w:rFonts w:ascii="DejaVu Sans Mono" w:hAnsi="DejaVu Sans Mono"/>
+          <w:color w:val="CC7832"/>
+          <w:sz w:val="18"/>
+        </w:rPr>
+        <w:t>;</w:t>
+      </w:r>
+    </w:p>
+    <w:p>
+      <w:pPr>
+        <w:pStyle w:val="PreformattedText"/>
+        <w:shd w:fill="2B2B2B" w:val="clear"/>
+        <w:rPr>
+          <w:color w:val="A9B7C6"/>
+        </w:rPr>
+      </w:pPr>
+      <w:r>
+        <w:rPr>
+          <w:color w:val="CC7832"/>
+        </w:rPr>
+        <w:t xml:space="preserve">    </w:t>
+      </w:r>
+      <w:r>
+        <w:rPr>
+          <w:rFonts w:ascii="DejaVu Sans Mono" w:hAnsi="DejaVu Sans Mono"/>
+          <w:color w:val="A9B7C6"/>
+          <w:sz w:val="18"/>
+        </w:rPr>
+        <w:t xml:space="preserve">cout </w:t>
+      </w:r>
+      <w:r>
+        <w:rPr>
+          <w:rFonts w:ascii="DejaVu Sans Mono" w:hAnsi="DejaVu Sans Mono"/>
+          <w:color w:val="5F8C8A"/>
+          <w:sz w:val="18"/>
+        </w:rPr>
+        <w:t xml:space="preserve">&lt;&lt; </w:t>
+      </w:r>
+      <w:r>
+        <w:rPr>
+          <w:rFonts w:ascii="DejaVu Sans Mono" w:hAnsi="DejaVu Sans Mono"/>
+          <w:color w:val="6A8759"/>
+          <w:sz w:val="18"/>
+        </w:rPr>
+        <w:t xml:space="preserve">"The string has an average of " </w:t>
+      </w:r>
+      <w:r>
+        <w:rPr>
+          <w:rFonts w:ascii="DejaVu Sans Mono" w:hAnsi="DejaVu Sans Mono"/>
+          <w:color w:val="5F8C8A"/>
+          <w:sz w:val="18"/>
+        </w:rPr>
+        <w:t xml:space="preserve">&lt;&lt; </w:t>
+      </w:r>
+      <w:r>
+        <w:rPr>
+          <w:rFonts w:ascii="DejaVu Sans Mono" w:hAnsi="DejaVu Sans Mono"/>
+          <w:color w:val="A9B7C6"/>
+          <w:sz w:val="18"/>
+        </w:rPr>
+        <w:t>avgLetters(str)</w:t>
+      </w:r>
+    </w:p>
+    <w:p>
+      <w:pPr>
+        <w:pStyle w:val="PreformattedText"/>
+        <w:shd w:fill="2B2B2B" w:val="clear"/>
+        <w:rPr>
+          <w:color w:val="A9B7C6"/>
+        </w:rPr>
+      </w:pPr>
+      <w:r>
+        <w:rPr>
+          <w:color w:val="A9B7C6"/>
+        </w:rPr>
+        <w:t xml:space="preserve">         </w:t>
+      </w:r>
+      <w:r>
+        <w:rPr>
+          <w:rFonts w:ascii="DejaVu Sans Mono" w:hAnsi="DejaVu Sans Mono"/>
+          <w:color w:val="5F8C8A"/>
+          <w:sz w:val="18"/>
+        </w:rPr>
+        <w:t xml:space="preserve">&lt;&lt; </w:t>
+      </w:r>
+      <w:r>
+        <w:rPr>
+          <w:rFonts w:ascii="DejaVu Sans Mono" w:hAnsi="DejaVu Sans Mono"/>
+          <w:color w:val="6A8759"/>
+          <w:sz w:val="18"/>
+        </w:rPr>
+        <w:t xml:space="preserve">" letters per word" </w:t>
+      </w:r>
+      <w:r>
+        <w:rPr>
+          <w:rFonts w:ascii="DejaVu Sans Mono" w:hAnsi="DejaVu Sans Mono"/>
+          <w:color w:val="5F8C8A"/>
+          <w:sz w:val="18"/>
+        </w:rPr>
+        <w:t xml:space="preserve">&lt;&lt; </w:t>
+      </w:r>
+      <w:r>
+        <w:rPr>
+          <w:rFonts w:ascii="DejaVu Sans Mono" w:hAnsi="DejaVu Sans Mono"/>
+          <w:color w:val="A9B7C6"/>
+          <w:sz w:val="18"/>
+        </w:rPr>
+        <w:t>endl</w:t>
+      </w:r>
+      <w:r>
+        <w:rPr>
+          <w:rFonts w:ascii="DejaVu Sans Mono" w:hAnsi="DejaVu Sans Mono"/>
+          <w:color w:val="CC7832"/>
+          <w:sz w:val="18"/>
+        </w:rPr>
+        <w:t>;</w:t>
+      </w:r>
+    </w:p>
+    <w:p>
+      <w:pPr>
+        <w:pStyle w:val="PreformattedText"/>
+        <w:shd w:fill="2B2B2B" w:val="clear"/>
+        <w:rPr>
+          <w:color w:val="A9B7C6"/>
+        </w:rPr>
+      </w:pPr>
+      <w:r>
+        <w:rPr>
+          <w:color w:val="CC7832"/>
+        </w:rPr>
+        <w:t xml:space="preserve">    </w:t>
+      </w:r>
+      <w:r>
+        <w:rPr>
+          <w:rFonts w:ascii="DejaVu Sans Mono" w:hAnsi="DejaVu Sans Mono"/>
+          <w:b/>
+          <w:color w:val="CC7832"/>
+          <w:sz w:val="18"/>
+        </w:rPr>
+        <w:t xml:space="preserve">return </w:t>
+      </w:r>
+      <w:r>
+        <w:rPr>
+          <w:rFonts w:ascii="DejaVu Sans Mono" w:hAnsi="DejaVu Sans Mono"/>
+          <w:color w:val="6897BB"/>
+          <w:sz w:val="18"/>
+        </w:rPr>
+        <w:t>0</w:t>
+      </w:r>
+      <w:r>
+        <w:rPr>
+          <w:rFonts w:ascii="DejaVu Sans Mono" w:hAnsi="DejaVu Sans Mono"/>
+          <w:color w:val="CC7832"/>
+          <w:sz w:val="18"/>
+        </w:rPr>
+        <w:t>;</w:t>
+      </w:r>
+    </w:p>
+    <w:p>
+      <w:pPr>
+        <w:pStyle w:val="PreformattedText"/>
+        <w:shd w:fill="2B2B2B" w:val="clear"/>
+        <w:spacing w:before="0" w:after="283"/>
+        <w:rPr>
+          <w:rFonts w:ascii="DejaVu Sans Mono" w:hAnsi="DejaVu Sans Mono"/>
+          <w:color w:val="A9B7C6"/>
+          <w:sz w:val="18"/>
+        </w:rPr>
+      </w:pPr>
+      <w:r>
+        <w:rPr>
+          <w:rFonts w:ascii="DejaVu Sans Mono" w:hAnsi="DejaVu Sans Mono"/>
+          <w:color w:val="A9B7C6"/>
+          <w:sz w:val="18"/>
+        </w:rPr>
+        <w:t>}</w:t>
+      </w:r>
+    </w:p>
+    <w:p>
+      <w:pPr>
+        <w:pStyle w:val="Heading4"/>
+        <w:numPr>
+          <w:ilvl w:val="0"/>
+          <w:numId w:val="0"/>
+        </w:numPr>
+        <w:spacing w:before="120" w:after="120"/>
+        <w:ind w:left="0" w:hanging="0"/>
+        <w:rPr/>
+      </w:pPr>
+      <w:r>
+        <w:rPr/>
+        <w:t>5. Most Frequent Character (9)</w:t>
+      </w:r>
+    </w:p>
+    <w:p>
+      <w:pPr>
+        <w:pStyle w:val="Heading4"/>
+        <w:numPr>
+          <w:ilvl w:val="0"/>
+          <w:numId w:val="0"/>
+        </w:numPr>
+        <w:spacing w:before="120" w:after="120"/>
+        <w:ind w:left="0" w:hanging="0"/>
+        <w:rPr/>
+      </w:pPr>
+      <w:r>
+        <w:rPr/>
+        <w:t>Write a function that accepts either a pointer to a C-string, or a string object, as its argument. The function should return the character that appears most frequently in the string. Demonstrate the function in a complete program.</w:t>
+      </w:r>
+    </w:p>
+    <w:p>
+      <w:pPr>
+        <w:pStyle w:val="PreformattedText"/>
+        <w:numPr>
+          <w:ilvl w:val="0"/>
+          <w:numId w:val="0"/>
+        </w:numPr>
+        <w:spacing w:before="120" w:after="120"/>
+        <w:ind w:left="0" w:hanging="0"/>
+        <w:rPr>
+          <w:color w:val="6A8759"/>
+        </w:rPr>
+      </w:pPr>
+      <w:r>
+        <w:rPr>
+          <w:rFonts w:ascii="DejaVu Sans Mono" w:hAnsi="DejaVu Sans Mono"/>
+          <w:color w:val="A9B7C6"/>
+          <w:sz w:val="18"/>
+        </w:rPr>
+      </w:r>
+    </w:p>
+    <w:p>
+      <w:pPr>
+        <w:pStyle w:val="PreformattedText"/>
+        <w:shd w:fill="2B2B2B" w:val="clear"/>
+        <w:rPr>
+          <w:rFonts w:ascii="DejaVu Sans Mono" w:hAnsi="DejaVu Sans Mono"/>
+          <w:color w:val="A9B7C6"/>
+          <w:sz w:val="18"/>
+        </w:rPr>
+      </w:pPr>
+      <w:r>
+        <w:rPr>
+          <w:rFonts w:ascii="DejaVu Sans Mono" w:hAnsi="DejaVu Sans Mono"/>
+          <w:color w:val="BBB529"/>
+          <w:sz w:val="18"/>
+        </w:rPr>
+        <w:t xml:space="preserve">#include </w:t>
+      </w:r>
+      <w:r>
+        <w:rPr>
+          <w:rFonts w:ascii="DejaVu Sans Mono" w:hAnsi="DejaVu Sans Mono"/>
+          <w:color w:val="6A8759"/>
+          <w:sz w:val="18"/>
+        </w:rPr>
+        <w:t>&lt;iostream&gt;</w:t>
+      </w:r>
+      <w:r>
+        <w:rPr>
+          <w:rFonts w:ascii="DejaVu Sans Mono" w:hAnsi="DejaVu Sans Mono"/>
+          <w:color w:val="BBB529"/>
+          <w:sz w:val="18"/>
+        </w:rPr>
+        <w:br/>
+        <w:t xml:space="preserve">#include </w:t>
+      </w:r>
+      <w:r>
+        <w:rPr>
+          <w:rFonts w:ascii="DejaVu Sans Mono" w:hAnsi="DejaVu Sans Mono"/>
+          <w:color w:val="6A8759"/>
+          <w:sz w:val="18"/>
+        </w:rPr>
+        <w:t>&lt;string&gt;</w:t>
+      </w:r>
+    </w:p>
+    <w:p>
+      <w:pPr>
+        <w:pStyle w:val="PreformattedText"/>
+        <w:shd w:fill="2B2B2B" w:val="clear"/>
+        <w:rPr>
+          <w:rFonts w:ascii="DejaVu Sans Mono" w:hAnsi="DejaVu Sans Mono"/>
+          <w:color w:val="A9B7C6"/>
+          <w:sz w:val="18"/>
+        </w:rPr>
+      </w:pPr>
+      <w:r>
+        <w:rPr>
+          <w:rFonts w:ascii="DejaVu Sans Mono" w:hAnsi="DejaVu Sans Mono"/>
+          <w:color w:val="BBB529"/>
+          <w:sz w:val="18"/>
+        </w:rPr>
+        <w:t xml:space="preserve">#include </w:t>
+      </w:r>
+      <w:r>
+        <w:rPr>
+          <w:rFonts w:ascii="DejaVu Sans Mono" w:hAnsi="DejaVu Sans Mono"/>
+          <w:color w:val="6A8759"/>
+          <w:sz w:val="18"/>
+        </w:rPr>
+        <w:t>&lt;cstring&gt;</w:t>
+      </w:r>
+    </w:p>
+    <w:p>
+      <w:pPr>
+        <w:pStyle w:val="PreformattedText"/>
+        <w:shd w:fill="2B2B2B" w:val="clear"/>
+        <w:rPr>
+          <w:color w:val="6A8759"/>
+        </w:rPr>
+      </w:pPr>
+      <w:r>
+        <w:rPr>
+          <w:rFonts w:ascii="DejaVu Sans Mono" w:hAnsi="DejaVu Sans Mono"/>
+          <w:color w:val="A9B7C6"/>
+          <w:sz w:val="18"/>
+        </w:rPr>
+      </w:r>
+    </w:p>
+    <w:p>
+      <w:pPr>
+        <w:pStyle w:val="PreformattedText"/>
+        <w:shd w:fill="2B2B2B" w:val="clear"/>
+        <w:rPr>
+          <w:rFonts w:ascii="DejaVu Sans Mono" w:hAnsi="DejaVu Sans Mono"/>
+          <w:color w:val="A9B7C6"/>
+          <w:sz w:val="18"/>
+        </w:rPr>
+      </w:pPr>
+      <w:r>
+        <w:rPr>
+          <w:rFonts w:ascii="DejaVu Sans Mono" w:hAnsi="DejaVu Sans Mono"/>
+          <w:b/>
+          <w:color w:val="CC7832"/>
+          <w:sz w:val="18"/>
+        </w:rPr>
+        <w:t xml:space="preserve">using namespace </w:t>
+      </w:r>
+      <w:r>
+        <w:rPr>
+          <w:rFonts w:ascii="DejaVu Sans Mono" w:hAnsi="DejaVu Sans Mono"/>
+          <w:color w:val="B9BCD1"/>
+          <w:sz w:val="18"/>
+        </w:rPr>
+        <w:t>std</w:t>
+      </w:r>
+      <w:r>
+        <w:rPr>
+          <w:rFonts w:ascii="DejaVu Sans Mono" w:hAnsi="DejaVu Sans Mono"/>
+          <w:color w:val="CC7832"/>
+          <w:sz w:val="18"/>
+        </w:rPr>
+        <w:t>;</w:t>
+      </w:r>
+    </w:p>
+    <w:p>
+      <w:pPr>
+        <w:pStyle w:val="PreformattedText"/>
+        <w:shd w:fill="2B2B2B" w:val="clear"/>
+        <w:rPr>
+          <w:color w:val="CC7832"/>
+        </w:rPr>
+      </w:pPr>
+      <w:r>
+        <w:rPr>
+          <w:rFonts w:ascii="DejaVu Sans Mono" w:hAnsi="DejaVu Sans Mono"/>
+          <w:color w:val="A9B7C6"/>
+          <w:sz w:val="18"/>
+        </w:rPr>
+      </w:r>
+    </w:p>
+    <w:p>
+      <w:pPr>
+        <w:pStyle w:val="PreformattedText"/>
+        <w:shd w:fill="2B2B2B" w:val="clear"/>
+        <w:rPr>
+          <w:rFonts w:ascii="DejaVu Sans Mono" w:hAnsi="DejaVu Sans Mono"/>
+          <w:color w:val="A9B7C6"/>
+          <w:sz w:val="18"/>
+        </w:rPr>
+      </w:pPr>
+      <w:r>
+        <w:rPr>
+          <w:rFonts w:ascii="DejaVu Sans Mono" w:hAnsi="DejaVu Sans Mono"/>
+          <w:b/>
+          <w:color w:val="CC7832"/>
+          <w:sz w:val="18"/>
+        </w:rPr>
+        <w:t xml:space="preserve">int </w:t>
+      </w:r>
+      <w:r>
+        <w:rPr>
+          <w:rFonts w:ascii="DejaVu Sans Mono" w:hAnsi="DejaVu Sans Mono"/>
+          <w:color w:val="FFC66D"/>
+          <w:sz w:val="18"/>
+        </w:rPr>
+        <w:t>findMaxIndex</w:t>
+      </w:r>
+      <w:r>
+        <w:rPr>
+          <w:rFonts w:ascii="DejaVu Sans Mono" w:hAnsi="DejaVu Sans Mono"/>
+          <w:color w:val="A9B7C6"/>
+          <w:sz w:val="18"/>
+        </w:rPr>
+        <w:t>(</w:t>
+      </w:r>
+      <w:r>
+        <w:rPr>
+          <w:rFonts w:ascii="DejaVu Sans Mono" w:hAnsi="DejaVu Sans Mono"/>
+          <w:b/>
+          <w:color w:val="CC7832"/>
+          <w:sz w:val="18"/>
+        </w:rPr>
+        <w:t xml:space="preserve">int </w:t>
+      </w:r>
+      <w:r>
+        <w:rPr>
+          <w:rFonts w:ascii="DejaVu Sans Mono" w:hAnsi="DejaVu Sans Mono"/>
+          <w:color w:val="A9B7C6"/>
+          <w:sz w:val="18"/>
+        </w:rPr>
+        <w:t>l[]</w:t>
+      </w:r>
+      <w:r>
+        <w:rPr>
+          <w:rFonts w:ascii="DejaVu Sans Mono" w:hAnsi="DejaVu Sans Mono"/>
+          <w:color w:val="CC7832"/>
+          <w:sz w:val="18"/>
+        </w:rPr>
+        <w:t xml:space="preserve">, </w:t>
+      </w:r>
+      <w:r>
+        <w:rPr>
+          <w:rFonts w:ascii="DejaVu Sans Mono" w:hAnsi="DejaVu Sans Mono"/>
+          <w:b/>
+          <w:color w:val="CC7832"/>
+          <w:sz w:val="18"/>
+        </w:rPr>
+        <w:t xml:space="preserve">int </w:t>
+      </w:r>
+      <w:r>
+        <w:rPr>
+          <w:rFonts w:ascii="DejaVu Sans Mono" w:hAnsi="DejaVu Sans Mono"/>
+          <w:color w:val="A9B7C6"/>
+          <w:sz w:val="18"/>
+        </w:rPr>
+        <w:t>size) {</w:t>
+      </w:r>
+    </w:p>
+    <w:p>
+      <w:pPr>
+        <w:pStyle w:val="PreformattedText"/>
+        <w:shd w:fill="2B2B2B" w:val="clear"/>
+        <w:rPr>
+          <w:color w:val="A9B7C6"/>
+        </w:rPr>
+      </w:pPr>
+      <w:r>
+        <w:rPr>
+          <w:color w:val="A9B7C6"/>
+        </w:rPr>
+        <w:t xml:space="preserve">    </w:t>
+      </w:r>
+      <w:r>
+        <w:rPr>
+          <w:rFonts w:ascii="DejaVu Sans Mono" w:hAnsi="DejaVu Sans Mono"/>
+          <w:b/>
+          <w:color w:val="CC7832"/>
+          <w:sz w:val="18"/>
+        </w:rPr>
+        <w:t xml:space="preserve">int </w:t>
+      </w:r>
+      <w:r>
+        <w:rPr>
+          <w:rFonts w:ascii="DejaVu Sans Mono" w:hAnsi="DejaVu Sans Mono"/>
+          <w:color w:val="A9B7C6"/>
+          <w:sz w:val="18"/>
+        </w:rPr>
+        <w:t>max = l[</w:t>
+      </w:r>
+      <w:r>
+        <w:rPr>
+          <w:rFonts w:ascii="DejaVu Sans Mono" w:hAnsi="DejaVu Sans Mono"/>
+          <w:color w:val="6897BB"/>
+          <w:sz w:val="18"/>
+        </w:rPr>
+        <w:t>0</w:t>
+      </w:r>
+      <w:r>
+        <w:rPr>
+          <w:rFonts w:ascii="DejaVu Sans Mono" w:hAnsi="DejaVu Sans Mono"/>
+          <w:color w:val="A9B7C6"/>
+          <w:sz w:val="18"/>
+        </w:rPr>
+        <w:t>]</w:t>
+      </w:r>
+      <w:r>
+        <w:rPr>
+          <w:rFonts w:ascii="DejaVu Sans Mono" w:hAnsi="DejaVu Sans Mono"/>
+          <w:color w:val="CC7832"/>
+          <w:sz w:val="18"/>
+        </w:rPr>
+        <w:t xml:space="preserve">, </w:t>
+      </w:r>
+      <w:r>
+        <w:rPr>
+          <w:rFonts w:ascii="DejaVu Sans Mono" w:hAnsi="DejaVu Sans Mono"/>
+          <w:color w:val="A9B7C6"/>
+          <w:sz w:val="18"/>
+        </w:rPr>
+        <w:t xml:space="preserve">maxIndex = </w:t>
+      </w:r>
+      <w:r>
+        <w:rPr>
+          <w:rFonts w:ascii="DejaVu Sans Mono" w:hAnsi="DejaVu Sans Mono"/>
+          <w:color w:val="6897BB"/>
+          <w:sz w:val="18"/>
+        </w:rPr>
+        <w:t>0</w:t>
+      </w:r>
+      <w:r>
+        <w:rPr>
+          <w:rFonts w:ascii="DejaVu Sans Mono" w:hAnsi="DejaVu Sans Mono"/>
+          <w:color w:val="CC7832"/>
+          <w:sz w:val="18"/>
+        </w:rPr>
+        <w:t>;</w:t>
+      </w:r>
+    </w:p>
+    <w:p>
+      <w:pPr>
+        <w:pStyle w:val="PreformattedText"/>
+        <w:shd w:fill="2B2B2B" w:val="clear"/>
+        <w:rPr>
+          <w:color w:val="A9B7C6"/>
+        </w:rPr>
+      </w:pPr>
+      <w:r>
+        <w:rPr>
+          <w:color w:val="CC7832"/>
+        </w:rPr>
+        <w:t xml:space="preserve">    </w:t>
+      </w:r>
+      <w:r>
+        <w:rPr>
+          <w:rFonts w:ascii="DejaVu Sans Mono" w:hAnsi="DejaVu Sans Mono"/>
+          <w:b/>
+          <w:color w:val="CC7832"/>
+          <w:sz w:val="18"/>
+        </w:rPr>
+        <w:t xml:space="preserve">for </w:t>
+      </w:r>
+      <w:r>
+        <w:rPr>
+          <w:rFonts w:ascii="DejaVu Sans Mono" w:hAnsi="DejaVu Sans Mono"/>
+          <w:color w:val="A9B7C6"/>
+          <w:sz w:val="18"/>
+        </w:rPr>
+        <w:t>(</w:t>
+      </w:r>
+      <w:r>
+        <w:rPr>
+          <w:rFonts w:ascii="DejaVu Sans Mono" w:hAnsi="DejaVu Sans Mono"/>
+          <w:b/>
+          <w:color w:val="CC7832"/>
+          <w:sz w:val="18"/>
+        </w:rPr>
+        <w:t xml:space="preserve">int </w:t>
+      </w:r>
+      <w:r>
+        <w:rPr>
+          <w:rFonts w:ascii="DejaVu Sans Mono" w:hAnsi="DejaVu Sans Mono"/>
+          <w:color w:val="A9B7C6"/>
+          <w:sz w:val="18"/>
+        </w:rPr>
+        <w:t xml:space="preserve">i = </w:t>
+      </w:r>
+      <w:r>
+        <w:rPr>
+          <w:rFonts w:ascii="DejaVu Sans Mono" w:hAnsi="DejaVu Sans Mono"/>
+          <w:color w:val="6897BB"/>
+          <w:sz w:val="18"/>
+        </w:rPr>
+        <w:t>1</w:t>
+      </w:r>
+      <w:r>
+        <w:rPr>
+          <w:rFonts w:ascii="DejaVu Sans Mono" w:hAnsi="DejaVu Sans Mono"/>
+          <w:color w:val="CC7832"/>
+          <w:sz w:val="18"/>
+        </w:rPr>
+        <w:t xml:space="preserve">; </w:t>
+      </w:r>
+      <w:r>
+        <w:rPr>
+          <w:rFonts w:ascii="DejaVu Sans Mono" w:hAnsi="DejaVu Sans Mono"/>
+          <w:color w:val="A9B7C6"/>
+          <w:sz w:val="18"/>
+        </w:rPr>
+        <w:t>i &lt; size</w:t>
+      </w:r>
+      <w:r>
+        <w:rPr>
+          <w:rFonts w:ascii="DejaVu Sans Mono" w:hAnsi="DejaVu Sans Mono"/>
+          <w:color w:val="CC7832"/>
+          <w:sz w:val="18"/>
+        </w:rPr>
+        <w:t xml:space="preserve">; </w:t>
+      </w:r>
+      <w:r>
+        <w:rPr>
+          <w:rFonts w:ascii="DejaVu Sans Mono" w:hAnsi="DejaVu Sans Mono"/>
+          <w:color w:val="A9B7C6"/>
+          <w:sz w:val="18"/>
+        </w:rPr>
+        <w:t>i++) {</w:t>
+      </w:r>
+    </w:p>
+    <w:p>
+      <w:pPr>
+        <w:pStyle w:val="PreformattedText"/>
+        <w:shd w:fill="2B2B2B" w:val="clear"/>
+        <w:rPr>
+          <w:color w:val="A9B7C6"/>
+        </w:rPr>
+      </w:pPr>
+      <w:r>
+        <w:rPr>
+          <w:color w:val="A9B7C6"/>
+        </w:rPr>
+        <w:t xml:space="preserve">        </w:t>
+      </w:r>
+      <w:r>
+        <w:rPr>
+          <w:rFonts w:ascii="DejaVu Sans Mono" w:hAnsi="DejaVu Sans Mono"/>
+          <w:b/>
+          <w:color w:val="CC7832"/>
+          <w:sz w:val="18"/>
+        </w:rPr>
+        <w:t xml:space="preserve">if </w:t>
+      </w:r>
+      <w:r>
+        <w:rPr>
+          <w:rFonts w:ascii="DejaVu Sans Mono" w:hAnsi="DejaVu Sans Mono"/>
+          <w:color w:val="A9B7C6"/>
+          <w:sz w:val="18"/>
+        </w:rPr>
+        <w:t>(max &lt; l[i]) {</w:t>
+      </w:r>
+    </w:p>
+    <w:p>
+      <w:pPr>
+        <w:pStyle w:val="PreformattedText"/>
+        <w:shd w:fill="2B2B2B" w:val="clear"/>
+        <w:rPr>
+          <w:color w:val="A9B7C6"/>
+        </w:rPr>
+      </w:pPr>
+      <w:r>
+        <w:rPr>
+          <w:color w:val="A9B7C6"/>
+        </w:rPr>
+        <w:t xml:space="preserve">            </w:t>
+      </w:r>
+      <w:r>
+        <w:rPr>
+          <w:rFonts w:ascii="DejaVu Sans Mono" w:hAnsi="DejaVu Sans Mono"/>
+          <w:color w:val="A9B7C6"/>
+          <w:sz w:val="18"/>
+        </w:rPr>
+        <w:t>max = l[i]</w:t>
+      </w:r>
+      <w:r>
+        <w:rPr>
+          <w:rFonts w:ascii="DejaVu Sans Mono" w:hAnsi="DejaVu Sans Mono"/>
+          <w:color w:val="CC7832"/>
+          <w:sz w:val="18"/>
+        </w:rPr>
+        <w:t>;</w:t>
+      </w:r>
+    </w:p>
+    <w:p>
+      <w:pPr>
+        <w:pStyle w:val="PreformattedText"/>
+        <w:shd w:fill="2B2B2B" w:val="clear"/>
+        <w:rPr>
+          <w:color w:val="A9B7C6"/>
+        </w:rPr>
+      </w:pPr>
+      <w:r>
+        <w:rPr>
+          <w:color w:val="CC7832"/>
+        </w:rPr>
+        <w:t xml:space="preserve">            </w:t>
+      </w:r>
+      <w:r>
+        <w:rPr>
+          <w:rFonts w:ascii="DejaVu Sans Mono" w:hAnsi="DejaVu Sans Mono"/>
+          <w:color w:val="A9B7C6"/>
+          <w:sz w:val="18"/>
+        </w:rPr>
+        <w:t>maxIndex = i</w:t>
+      </w:r>
+      <w:r>
+        <w:rPr>
+          <w:rFonts w:ascii="DejaVu Sans Mono" w:hAnsi="DejaVu Sans Mono"/>
+          <w:color w:val="CC7832"/>
+          <w:sz w:val="18"/>
+        </w:rPr>
+        <w:t>;</w:t>
+      </w:r>
+    </w:p>
+    <w:p>
+      <w:pPr>
+        <w:pStyle w:val="PreformattedText"/>
+        <w:shd w:fill="2B2B2B" w:val="clear"/>
+        <w:rPr>
+          <w:color w:val="A9B7C6"/>
+        </w:rPr>
+      </w:pPr>
+      <w:r>
+        <w:rPr>
+          <w:color w:val="CC7832"/>
+        </w:rPr>
+        <w:t xml:space="preserve">        </w:t>
+      </w:r>
+      <w:r>
+        <w:rPr>
+          <w:rFonts w:ascii="DejaVu Sans Mono" w:hAnsi="DejaVu Sans Mono"/>
+          <w:color w:val="A9B7C6"/>
+          <w:sz w:val="18"/>
+        </w:rPr>
+        <w:t>}</w:t>
+      </w:r>
+    </w:p>
+    <w:p>
+      <w:pPr>
+        <w:pStyle w:val="PreformattedText"/>
+        <w:shd w:fill="2B2B2B" w:val="clear"/>
+        <w:rPr>
+          <w:color w:val="A9B7C6"/>
+        </w:rPr>
+      </w:pPr>
+      <w:r>
+        <w:rPr>
+          <w:color w:val="A9B7C6"/>
+        </w:rPr>
+        <w:t xml:space="preserve">    </w:t>
+      </w:r>
+      <w:r>
+        <w:rPr>
+          <w:rFonts w:ascii="DejaVu Sans Mono" w:hAnsi="DejaVu Sans Mono"/>
+          <w:color w:val="A9B7C6"/>
+          <w:sz w:val="18"/>
+        </w:rPr>
+        <w:t>}</w:t>
+      </w:r>
+    </w:p>
+    <w:p>
+      <w:pPr>
+        <w:pStyle w:val="PreformattedText"/>
+        <w:shd w:fill="2B2B2B" w:val="clear"/>
+        <w:rPr>
+          <w:color w:val="A9B7C6"/>
+        </w:rPr>
+      </w:pPr>
+      <w:r>
+        <w:rPr>
+          <w:color w:val="A9B7C6"/>
+        </w:rPr>
+        <w:t xml:space="preserve">    </w:t>
+      </w:r>
+      <w:r>
+        <w:rPr>
+          <w:rFonts w:ascii="DejaVu Sans Mono" w:hAnsi="DejaVu Sans Mono"/>
+          <w:b/>
+          <w:color w:val="CC7832"/>
+          <w:sz w:val="18"/>
+        </w:rPr>
+        <w:t xml:space="preserve">return </w:t>
+      </w:r>
+      <w:r>
+        <w:rPr>
+          <w:rFonts w:ascii="DejaVu Sans Mono" w:hAnsi="DejaVu Sans Mono"/>
+          <w:color w:val="A9B7C6"/>
+          <w:sz w:val="18"/>
+        </w:rPr>
+        <w:t>maxIndex</w:t>
+      </w:r>
+      <w:r>
+        <w:rPr>
+          <w:rFonts w:ascii="DejaVu Sans Mono" w:hAnsi="DejaVu Sans Mono"/>
+          <w:color w:val="CC7832"/>
+          <w:sz w:val="18"/>
+        </w:rPr>
+        <w:t>;</w:t>
+      </w:r>
+    </w:p>
+    <w:p>
+      <w:pPr>
+        <w:pStyle w:val="PreformattedText"/>
+        <w:shd w:fill="2B2B2B" w:val="clear"/>
+        <w:rPr>
+          <w:rFonts w:ascii="DejaVu Sans Mono" w:hAnsi="DejaVu Sans Mono"/>
+          <w:color w:val="A9B7C6"/>
+          <w:sz w:val="18"/>
+        </w:rPr>
+      </w:pPr>
+      <w:r>
+        <w:rPr>
+          <w:rFonts w:ascii="DejaVu Sans Mono" w:hAnsi="DejaVu Sans Mono"/>
+          <w:color w:val="A9B7C6"/>
+          <w:sz w:val="18"/>
+        </w:rPr>
+        <w:t>}</w:t>
+      </w:r>
+    </w:p>
+    <w:p>
+      <w:pPr>
+        <w:pStyle w:val="PreformattedText"/>
+        <w:shd w:fill="2B2B2B" w:val="clear"/>
+        <w:rPr>
+          <w:rFonts w:ascii="DejaVu Sans Mono" w:hAnsi="DejaVu Sans Mono"/>
+          <w:color w:val="A9B7C6"/>
+          <w:sz w:val="18"/>
+        </w:rPr>
+      </w:pPr>
+      <w:r>
+        <w:rPr>
+          <w:rFonts w:ascii="DejaVu Sans Mono" w:hAnsi="DejaVu Sans Mono"/>
+          <w:color w:val="A9B7C6"/>
+          <w:sz w:val="18"/>
+        </w:rPr>
+      </w:r>
+    </w:p>
+    <w:p>
+      <w:pPr>
+        <w:pStyle w:val="PreformattedText"/>
+        <w:shd w:fill="2B2B2B" w:val="clear"/>
+        <w:rPr>
+          <w:rFonts w:ascii="DejaVu Sans Mono" w:hAnsi="DejaVu Sans Mono"/>
+          <w:color w:val="A9B7C6"/>
+          <w:sz w:val="18"/>
+        </w:rPr>
+      </w:pPr>
+      <w:r>
+        <w:rPr>
+          <w:rFonts w:ascii="DejaVu Sans Mono" w:hAnsi="DejaVu Sans Mono"/>
+          <w:b/>
+          <w:color w:val="CC7832"/>
+          <w:sz w:val="18"/>
+        </w:rPr>
+        <w:t xml:space="preserve">char </w:t>
+      </w:r>
+      <w:r>
+        <w:rPr>
+          <w:rFonts w:ascii="DejaVu Sans Mono" w:hAnsi="DejaVu Sans Mono"/>
+          <w:color w:val="FFC66D"/>
+          <w:sz w:val="18"/>
+        </w:rPr>
+        <w:t>mostFreqChar</w:t>
+      </w:r>
+      <w:r>
+        <w:rPr>
+          <w:rFonts w:ascii="DejaVu Sans Mono" w:hAnsi="DejaVu Sans Mono"/>
+          <w:color w:val="A9B7C6"/>
+          <w:sz w:val="18"/>
+        </w:rPr>
+        <w:t>(</w:t>
+      </w:r>
+      <w:r>
+        <w:rPr>
+          <w:rFonts w:ascii="DejaVu Sans Mono" w:hAnsi="DejaVu Sans Mono"/>
+          <w:b/>
+          <w:color w:val="CC7832"/>
+          <w:sz w:val="18"/>
+        </w:rPr>
+        <w:t xml:space="preserve">char </w:t>
+      </w:r>
+      <w:r>
+        <w:rPr>
+          <w:rFonts w:ascii="DejaVu Sans Mono" w:hAnsi="DejaVu Sans Mono"/>
+          <w:color w:val="A9B7C6"/>
+          <w:sz w:val="18"/>
+        </w:rPr>
+        <w:t>*arr) {</w:t>
+      </w:r>
+    </w:p>
+    <w:p>
+      <w:pPr>
+        <w:pStyle w:val="PreformattedText"/>
+        <w:shd w:fill="2B2B2B" w:val="clear"/>
+        <w:rPr>
+          <w:color w:val="A9B7C6"/>
+        </w:rPr>
+      </w:pPr>
+      <w:r>
+        <w:rPr>
+          <w:color w:val="A9B7C6"/>
+        </w:rPr>
+        <w:t xml:space="preserve">    </w:t>
+      </w:r>
+      <w:r>
+        <w:rPr>
+          <w:rFonts w:ascii="DejaVu Sans Mono" w:hAnsi="DejaVu Sans Mono"/>
+          <w:b/>
+          <w:color w:val="CC7832"/>
+          <w:sz w:val="18"/>
+        </w:rPr>
+        <w:t xml:space="preserve">int </w:t>
+      </w:r>
+      <w:r>
+        <w:rPr>
+          <w:rFonts w:ascii="DejaVu Sans Mono" w:hAnsi="DejaVu Sans Mono"/>
+          <w:color w:val="A9B7C6"/>
+          <w:sz w:val="18"/>
+        </w:rPr>
+        <w:t>counter[</w:t>
+      </w:r>
+      <w:r>
+        <w:rPr>
+          <w:rFonts w:ascii="DejaVu Sans Mono" w:hAnsi="DejaVu Sans Mono"/>
+          <w:color w:val="6897BB"/>
+          <w:sz w:val="18"/>
+        </w:rPr>
+        <w:t>95</w:t>
+      </w:r>
+      <w:r>
+        <w:rPr>
+          <w:rFonts w:ascii="DejaVu Sans Mono" w:hAnsi="DejaVu Sans Mono"/>
+          <w:color w:val="A9B7C6"/>
+          <w:sz w:val="18"/>
+        </w:rPr>
+        <w:t>] = {</w:t>
+      </w:r>
+      <w:r>
+        <w:rPr>
+          <w:rFonts w:ascii="DejaVu Sans Mono" w:hAnsi="DejaVu Sans Mono"/>
+          <w:color w:val="6897BB"/>
+          <w:sz w:val="18"/>
+        </w:rPr>
+        <w:t>0</w:t>
+      </w:r>
+      <w:r>
+        <w:rPr>
+          <w:rFonts w:ascii="DejaVu Sans Mono" w:hAnsi="DejaVu Sans Mono"/>
+          <w:color w:val="A9B7C6"/>
+          <w:sz w:val="18"/>
+        </w:rPr>
+        <w:t>}</w:t>
+      </w:r>
+      <w:r>
+        <w:rPr>
+          <w:rFonts w:ascii="DejaVu Sans Mono" w:hAnsi="DejaVu Sans Mono"/>
+          <w:color w:val="CC7832"/>
+          <w:sz w:val="18"/>
+        </w:rPr>
+        <w:t>;</w:t>
+      </w:r>
+    </w:p>
+    <w:p>
+      <w:pPr>
+        <w:pStyle w:val="PreformattedText"/>
+        <w:shd w:fill="2B2B2B" w:val="clear"/>
+        <w:rPr>
+          <w:color w:val="A9B7C6"/>
+        </w:rPr>
+      </w:pPr>
+      <w:r>
+        <w:rPr>
+          <w:color w:val="CC7832"/>
+        </w:rPr>
+        <w:t xml:space="preserve">    </w:t>
+      </w:r>
+      <w:r>
+        <w:rPr>
+          <w:rFonts w:ascii="DejaVu Sans Mono" w:hAnsi="DejaVu Sans Mono"/>
+          <w:b/>
+          <w:color w:val="CC7832"/>
+          <w:sz w:val="18"/>
+        </w:rPr>
+        <w:t xml:space="preserve">for </w:t>
+      </w:r>
+      <w:r>
+        <w:rPr>
+          <w:rFonts w:ascii="DejaVu Sans Mono" w:hAnsi="DejaVu Sans Mono"/>
+          <w:color w:val="A9B7C6"/>
+          <w:sz w:val="18"/>
+        </w:rPr>
+        <w:t>(</w:t>
+      </w:r>
+      <w:r>
+        <w:rPr>
+          <w:rFonts w:ascii="DejaVu Sans Mono" w:hAnsi="DejaVu Sans Mono"/>
+          <w:b/>
+          <w:color w:val="CC7832"/>
+          <w:sz w:val="18"/>
+        </w:rPr>
+        <w:t xml:space="preserve">int </w:t>
+      </w:r>
+      <w:r>
+        <w:rPr>
+          <w:rFonts w:ascii="DejaVu Sans Mono" w:hAnsi="DejaVu Sans Mono"/>
+          <w:color w:val="A9B7C6"/>
+          <w:sz w:val="18"/>
+        </w:rPr>
+        <w:t xml:space="preserve">i = </w:t>
+      </w:r>
+      <w:r>
+        <w:rPr>
+          <w:rFonts w:ascii="DejaVu Sans Mono" w:hAnsi="DejaVu Sans Mono"/>
+          <w:color w:val="6897BB"/>
+          <w:sz w:val="18"/>
+        </w:rPr>
+        <w:t>0</w:t>
+      </w:r>
+      <w:r>
+        <w:rPr>
+          <w:rFonts w:ascii="DejaVu Sans Mono" w:hAnsi="DejaVu Sans Mono"/>
+          <w:color w:val="CC7832"/>
+          <w:sz w:val="18"/>
+        </w:rPr>
+        <w:t xml:space="preserve">; </w:t>
+      </w:r>
+      <w:r>
+        <w:rPr>
+          <w:rFonts w:ascii="DejaVu Sans Mono" w:hAnsi="DejaVu Sans Mono"/>
+          <w:color w:val="A9B7C6"/>
+          <w:sz w:val="18"/>
+        </w:rPr>
+        <w:t>i &lt; strlen(arr)</w:t>
+      </w:r>
+      <w:r>
+        <w:rPr>
+          <w:rFonts w:ascii="DejaVu Sans Mono" w:hAnsi="DejaVu Sans Mono"/>
+          <w:color w:val="CC7832"/>
+          <w:sz w:val="18"/>
+        </w:rPr>
+        <w:t xml:space="preserve">; </w:t>
+      </w:r>
+      <w:r>
+        <w:rPr>
+          <w:rFonts w:ascii="DejaVu Sans Mono" w:hAnsi="DejaVu Sans Mono"/>
+          <w:color w:val="A9B7C6"/>
+          <w:sz w:val="18"/>
+        </w:rPr>
+        <w:t>i++) {</w:t>
+      </w:r>
+    </w:p>
+    <w:p>
+      <w:pPr>
+        <w:pStyle w:val="PreformattedText"/>
+        <w:shd w:fill="2B2B2B" w:val="clear"/>
+        <w:rPr>
+          <w:color w:val="A9B7C6"/>
+        </w:rPr>
+      </w:pPr>
+      <w:r>
+        <w:rPr>
+          <w:color w:val="A9B7C6"/>
+        </w:rPr>
+        <w:t xml:space="preserve">        </w:t>
+      </w:r>
+      <w:r>
+        <w:rPr>
+          <w:rFonts w:ascii="DejaVu Sans Mono" w:hAnsi="DejaVu Sans Mono"/>
+          <w:b/>
+          <w:color w:val="CC7832"/>
+          <w:sz w:val="18"/>
+        </w:rPr>
+        <w:t xml:space="preserve">if </w:t>
+      </w:r>
+      <w:r>
+        <w:rPr>
+          <w:rFonts w:ascii="DejaVu Sans Mono" w:hAnsi="DejaVu Sans Mono"/>
+          <w:color w:val="A9B7C6"/>
+          <w:sz w:val="18"/>
+        </w:rPr>
+        <w:t>(isprint(arr[i])) {</w:t>
+      </w:r>
+    </w:p>
+    <w:p>
+      <w:pPr>
+        <w:pStyle w:val="PreformattedText"/>
+        <w:shd w:fill="2B2B2B" w:val="clear"/>
+        <w:rPr>
+          <w:color w:val="A9B7C6"/>
+        </w:rPr>
+      </w:pPr>
+      <w:r>
+        <w:rPr>
+          <w:color w:val="A9B7C6"/>
+        </w:rPr>
+        <w:t xml:space="preserve">            </w:t>
+      </w:r>
+      <w:r>
+        <w:rPr>
+          <w:rFonts w:ascii="DejaVu Sans Mono" w:hAnsi="DejaVu Sans Mono"/>
+          <w:color w:val="A9B7C6"/>
+          <w:sz w:val="18"/>
+        </w:rPr>
+        <w:t xml:space="preserve">counter[(arr[i]) - </w:t>
+      </w:r>
+      <w:r>
+        <w:rPr>
+          <w:rFonts w:ascii="DejaVu Sans Mono" w:hAnsi="DejaVu Sans Mono"/>
+          <w:color w:val="6897BB"/>
+          <w:sz w:val="18"/>
+        </w:rPr>
+        <w:t>32</w:t>
+      </w:r>
+      <w:r>
+        <w:rPr>
+          <w:rFonts w:ascii="DejaVu Sans Mono" w:hAnsi="DejaVu Sans Mono"/>
+          <w:color w:val="A9B7C6"/>
+          <w:sz w:val="18"/>
+        </w:rPr>
+        <w:t>]++</w:t>
+      </w:r>
+      <w:r>
+        <w:rPr>
+          <w:rFonts w:ascii="DejaVu Sans Mono" w:hAnsi="DejaVu Sans Mono"/>
+          <w:color w:val="CC7832"/>
+          <w:sz w:val="18"/>
+        </w:rPr>
+        <w:t>;</w:t>
+      </w:r>
+    </w:p>
+    <w:p>
+      <w:pPr>
+        <w:pStyle w:val="PreformattedText"/>
+        <w:shd w:fill="2B2B2B" w:val="clear"/>
+        <w:rPr>
+          <w:color w:val="A9B7C6"/>
+        </w:rPr>
+      </w:pPr>
+      <w:r>
+        <w:rPr>
+          <w:color w:val="CC7832"/>
+        </w:rPr>
+        <w:t xml:space="preserve">        </w:t>
+      </w:r>
+      <w:r>
+        <w:rPr>
+          <w:rFonts w:ascii="DejaVu Sans Mono" w:hAnsi="DejaVu Sans Mono"/>
+          <w:color w:val="A9B7C6"/>
+          <w:sz w:val="18"/>
+        </w:rPr>
+        <w:t>}</w:t>
+      </w:r>
+    </w:p>
+    <w:p>
+      <w:pPr>
+        <w:pStyle w:val="PreformattedText"/>
+        <w:shd w:fill="2B2B2B" w:val="clear"/>
+        <w:rPr>
+          <w:color w:val="A9B7C6"/>
+        </w:rPr>
+      </w:pPr>
+      <w:r>
+        <w:rPr>
+          <w:color w:val="A9B7C6"/>
+        </w:rPr>
+        <w:t xml:space="preserve">    </w:t>
+      </w:r>
+      <w:r>
+        <w:rPr>
+          <w:rFonts w:ascii="DejaVu Sans Mono" w:hAnsi="DejaVu Sans Mono"/>
+          <w:color w:val="A9B7C6"/>
+          <w:sz w:val="18"/>
+        </w:rPr>
+        <w:t>}</w:t>
+      </w:r>
+    </w:p>
+    <w:p>
+      <w:pPr>
+        <w:pStyle w:val="PreformattedText"/>
+        <w:shd w:fill="2B2B2B" w:val="clear"/>
+        <w:rPr>
+          <w:color w:val="A9B7C6"/>
+        </w:rPr>
+      </w:pPr>
+      <w:r>
+        <w:rPr>
+          <w:color w:val="A9B7C6"/>
+        </w:rPr>
+        <w:t xml:space="preserve">    </w:t>
+      </w:r>
+      <w:r>
+        <w:rPr>
+          <w:rFonts w:ascii="DejaVu Sans Mono" w:hAnsi="DejaVu Sans Mono"/>
+          <w:b/>
+          <w:color w:val="CC7832"/>
+          <w:sz w:val="18"/>
+        </w:rPr>
+        <w:t>return static_cast</w:t>
+      </w:r>
+      <w:r>
+        <w:rPr>
+          <w:rFonts w:ascii="DejaVu Sans Mono" w:hAnsi="DejaVu Sans Mono"/>
+          <w:color w:val="A9B7C6"/>
+          <w:sz w:val="18"/>
+        </w:rPr>
+        <w:t>&lt;</w:t>
+      </w:r>
+      <w:r>
+        <w:rPr>
+          <w:rFonts w:ascii="DejaVu Sans Mono" w:hAnsi="DejaVu Sans Mono"/>
+          <w:b/>
+          <w:color w:val="CC7832"/>
+          <w:sz w:val="18"/>
+        </w:rPr>
+        <w:t>char</w:t>
+      </w:r>
+      <w:r>
+        <w:rPr>
+          <w:rFonts w:ascii="DejaVu Sans Mono" w:hAnsi="DejaVu Sans Mono"/>
+          <w:color w:val="A9B7C6"/>
+          <w:sz w:val="18"/>
+        </w:rPr>
+        <w:t>&gt;(findMaxIndex(counter</w:t>
+      </w:r>
+      <w:r>
+        <w:rPr>
+          <w:rFonts w:ascii="DejaVu Sans Mono" w:hAnsi="DejaVu Sans Mono"/>
+          <w:color w:val="CC7832"/>
+          <w:sz w:val="18"/>
+        </w:rPr>
+        <w:t xml:space="preserve">, </w:t>
+      </w:r>
+      <w:r>
+        <w:rPr>
+          <w:rFonts w:ascii="DejaVu Sans Mono" w:hAnsi="DejaVu Sans Mono"/>
+          <w:color w:val="6897BB"/>
+          <w:sz w:val="18"/>
+        </w:rPr>
+        <w:t>95</w:t>
+      </w:r>
+      <w:r>
+        <w:rPr>
+          <w:rFonts w:ascii="DejaVu Sans Mono" w:hAnsi="DejaVu Sans Mono"/>
+          <w:color w:val="A9B7C6"/>
+          <w:sz w:val="18"/>
+        </w:rPr>
+        <w:t xml:space="preserve">) + </w:t>
+      </w:r>
+      <w:r>
+        <w:rPr>
+          <w:rFonts w:ascii="DejaVu Sans Mono" w:hAnsi="DejaVu Sans Mono"/>
+          <w:color w:val="6897BB"/>
+          <w:sz w:val="18"/>
+        </w:rPr>
+        <w:t>32</w:t>
+      </w:r>
+      <w:r>
+        <w:rPr>
+          <w:rFonts w:ascii="DejaVu Sans Mono" w:hAnsi="DejaVu Sans Mono"/>
+          <w:color w:val="A9B7C6"/>
+          <w:sz w:val="18"/>
+        </w:rPr>
+        <w:t>)</w:t>
+      </w:r>
+      <w:r>
+        <w:rPr>
+          <w:rFonts w:ascii="DejaVu Sans Mono" w:hAnsi="DejaVu Sans Mono"/>
+          <w:color w:val="CC7832"/>
+          <w:sz w:val="18"/>
+        </w:rPr>
+        <w:t>;</w:t>
+      </w:r>
+    </w:p>
+    <w:p>
+      <w:pPr>
+        <w:pStyle w:val="PreformattedText"/>
+        <w:shd w:fill="2B2B2B" w:val="clear"/>
+        <w:rPr>
+          <w:rFonts w:ascii="DejaVu Sans Mono" w:hAnsi="DejaVu Sans Mono"/>
+          <w:color w:val="A9B7C6"/>
+          <w:sz w:val="18"/>
+        </w:rPr>
+      </w:pPr>
+      <w:r>
+        <w:rPr>
+          <w:rFonts w:ascii="DejaVu Sans Mono" w:hAnsi="DejaVu Sans Mono"/>
+          <w:color w:val="A9B7C6"/>
+          <w:sz w:val="18"/>
+        </w:rPr>
+        <w:t>}</w:t>
+      </w:r>
+    </w:p>
+    <w:p>
+      <w:pPr>
+        <w:pStyle w:val="PreformattedText"/>
+        <w:shd w:fill="2B2B2B" w:val="clear"/>
+        <w:rPr>
+          <w:rFonts w:ascii="DejaVu Sans Mono" w:hAnsi="DejaVu Sans Mono"/>
+          <w:color w:val="A9B7C6"/>
+          <w:sz w:val="18"/>
+        </w:rPr>
+      </w:pPr>
+      <w:r>
+        <w:rPr>
+          <w:rFonts w:ascii="DejaVu Sans Mono" w:hAnsi="DejaVu Sans Mono"/>
+          <w:color w:val="A9B7C6"/>
+          <w:sz w:val="18"/>
+        </w:rPr>
+      </w:r>
+    </w:p>
+    <w:p>
+      <w:pPr>
+        <w:pStyle w:val="PreformattedText"/>
+        <w:shd w:fill="2B2B2B" w:val="clear"/>
+        <w:rPr>
+          <w:rFonts w:ascii="DejaVu Sans Mono" w:hAnsi="DejaVu Sans Mono"/>
+          <w:color w:val="A9B7C6"/>
+          <w:sz w:val="18"/>
+        </w:rPr>
+      </w:pPr>
+      <w:r>
+        <w:rPr>
+          <w:rFonts w:ascii="DejaVu Sans Mono" w:hAnsi="DejaVu Sans Mono"/>
+          <w:b/>
+          <w:color w:val="CC7832"/>
+          <w:sz w:val="18"/>
+        </w:rPr>
+        <w:t xml:space="preserve">char </w:t>
+      </w:r>
+      <w:r>
+        <w:rPr>
+          <w:rFonts w:ascii="DejaVu Sans Mono" w:hAnsi="DejaVu Sans Mono"/>
+          <w:color w:val="FFC66D"/>
+          <w:sz w:val="18"/>
+        </w:rPr>
+        <w:t>mostFreqChar</w:t>
+      </w:r>
+      <w:r>
+        <w:rPr>
+          <w:rFonts w:ascii="DejaVu Sans Mono" w:hAnsi="DejaVu Sans Mono"/>
+          <w:color w:val="A9B7C6"/>
+          <w:sz w:val="18"/>
+        </w:rPr>
+        <w:t>(</w:t>
+      </w:r>
+      <w:r>
+        <w:rPr>
+          <w:rFonts w:ascii="DejaVu Sans Mono" w:hAnsi="DejaVu Sans Mono"/>
+          <w:color w:val="B9BCD1"/>
+          <w:sz w:val="18"/>
+        </w:rPr>
+        <w:t xml:space="preserve">string </w:t>
+      </w:r>
+      <w:r>
+        <w:rPr>
+          <w:rFonts w:ascii="DejaVu Sans Mono" w:hAnsi="DejaVu Sans Mono"/>
+          <w:color w:val="A9B7C6"/>
+          <w:sz w:val="18"/>
+        </w:rPr>
+        <w:t>arr) {</w:t>
+      </w:r>
+    </w:p>
+    <w:p>
+      <w:pPr>
+        <w:pStyle w:val="PreformattedText"/>
+        <w:shd w:fill="2B2B2B" w:val="clear"/>
+        <w:rPr>
+          <w:color w:val="A9B7C6"/>
+        </w:rPr>
+      </w:pPr>
+      <w:r>
+        <w:rPr>
+          <w:color w:val="A9B7C6"/>
+        </w:rPr>
+        <w:t xml:space="preserve">    </w:t>
+      </w:r>
+      <w:r>
+        <w:rPr>
+          <w:rFonts w:ascii="DejaVu Sans Mono" w:hAnsi="DejaVu Sans Mono"/>
+          <w:b/>
+          <w:color w:val="CC7832"/>
+          <w:sz w:val="18"/>
+        </w:rPr>
+        <w:t xml:space="preserve">int </w:t>
+      </w:r>
+      <w:r>
+        <w:rPr>
+          <w:rFonts w:ascii="DejaVu Sans Mono" w:hAnsi="DejaVu Sans Mono"/>
+          <w:color w:val="A9B7C6"/>
+          <w:sz w:val="18"/>
+        </w:rPr>
+        <w:t>counter[</w:t>
+      </w:r>
+      <w:r>
+        <w:rPr>
+          <w:rFonts w:ascii="DejaVu Sans Mono" w:hAnsi="DejaVu Sans Mono"/>
+          <w:color w:val="6897BB"/>
+          <w:sz w:val="18"/>
+        </w:rPr>
+        <w:t>95</w:t>
+      </w:r>
+      <w:r>
+        <w:rPr>
+          <w:rFonts w:ascii="DejaVu Sans Mono" w:hAnsi="DejaVu Sans Mono"/>
+          <w:color w:val="A9B7C6"/>
+          <w:sz w:val="18"/>
+        </w:rPr>
+        <w:t>] = {</w:t>
+      </w:r>
+      <w:r>
+        <w:rPr>
+          <w:rFonts w:ascii="DejaVu Sans Mono" w:hAnsi="DejaVu Sans Mono"/>
+          <w:color w:val="6897BB"/>
+          <w:sz w:val="18"/>
+        </w:rPr>
+        <w:t>0</w:t>
+      </w:r>
+      <w:r>
+        <w:rPr>
+          <w:rFonts w:ascii="DejaVu Sans Mono" w:hAnsi="DejaVu Sans Mono"/>
+          <w:color w:val="A9B7C6"/>
+          <w:sz w:val="18"/>
+        </w:rPr>
+        <w:t>}</w:t>
+      </w:r>
+      <w:r>
+        <w:rPr>
+          <w:rFonts w:ascii="DejaVu Sans Mono" w:hAnsi="DejaVu Sans Mono"/>
+          <w:color w:val="CC7832"/>
+          <w:sz w:val="18"/>
+        </w:rPr>
+        <w:t>;</w:t>
+      </w:r>
+    </w:p>
+    <w:p>
+      <w:pPr>
+        <w:pStyle w:val="PreformattedText"/>
+        <w:shd w:fill="2B2B2B" w:val="clear"/>
+        <w:rPr>
+          <w:color w:val="A9B7C6"/>
+        </w:rPr>
+      </w:pPr>
+      <w:r>
+        <w:rPr>
+          <w:color w:val="CC7832"/>
+        </w:rPr>
+        <w:t xml:space="preserve">    </w:t>
+      </w:r>
+      <w:r>
+        <w:rPr>
+          <w:rFonts w:ascii="DejaVu Sans Mono" w:hAnsi="DejaVu Sans Mono"/>
+          <w:b/>
+          <w:color w:val="CC7832"/>
+          <w:sz w:val="18"/>
+        </w:rPr>
+        <w:t xml:space="preserve">for </w:t>
+      </w:r>
+      <w:r>
+        <w:rPr>
+          <w:rFonts w:ascii="DejaVu Sans Mono" w:hAnsi="DejaVu Sans Mono"/>
+          <w:color w:val="A9B7C6"/>
+          <w:sz w:val="18"/>
+        </w:rPr>
+        <w:t>(</w:t>
+      </w:r>
+      <w:r>
+        <w:rPr>
+          <w:rFonts w:ascii="DejaVu Sans Mono" w:hAnsi="DejaVu Sans Mono"/>
+          <w:b/>
+          <w:color w:val="CC7832"/>
+          <w:sz w:val="18"/>
+        </w:rPr>
+        <w:t xml:space="preserve">int </w:t>
+      </w:r>
+      <w:r>
+        <w:rPr>
+          <w:rFonts w:ascii="DejaVu Sans Mono" w:hAnsi="DejaVu Sans Mono"/>
+          <w:color w:val="A9B7C6"/>
+          <w:sz w:val="18"/>
+        </w:rPr>
+        <w:t xml:space="preserve">i = </w:t>
+      </w:r>
+      <w:r>
+        <w:rPr>
+          <w:rFonts w:ascii="DejaVu Sans Mono" w:hAnsi="DejaVu Sans Mono"/>
+          <w:color w:val="6897BB"/>
+          <w:sz w:val="18"/>
+        </w:rPr>
+        <w:t>0</w:t>
+      </w:r>
+      <w:r>
+        <w:rPr>
+          <w:rFonts w:ascii="DejaVu Sans Mono" w:hAnsi="DejaVu Sans Mono"/>
+          <w:color w:val="CC7832"/>
+          <w:sz w:val="18"/>
+        </w:rPr>
+        <w:t xml:space="preserve">; </w:t>
+      </w:r>
+      <w:r>
+        <w:rPr>
+          <w:rFonts w:ascii="DejaVu Sans Mono" w:hAnsi="DejaVu Sans Mono"/>
+          <w:color w:val="A9B7C6"/>
+          <w:sz w:val="18"/>
+        </w:rPr>
+        <w:t>i &lt; arr.length()</w:t>
+      </w:r>
+      <w:r>
+        <w:rPr>
+          <w:rFonts w:ascii="DejaVu Sans Mono" w:hAnsi="DejaVu Sans Mono"/>
+          <w:color w:val="CC7832"/>
+          <w:sz w:val="18"/>
+        </w:rPr>
+        <w:t xml:space="preserve">; </w:t>
+      </w:r>
+      <w:r>
+        <w:rPr>
+          <w:rFonts w:ascii="DejaVu Sans Mono" w:hAnsi="DejaVu Sans Mono"/>
+          <w:color w:val="A9B7C6"/>
+          <w:sz w:val="18"/>
+        </w:rPr>
+        <w:t>i++) {</w:t>
+      </w:r>
+    </w:p>
+    <w:p>
+      <w:pPr>
+        <w:pStyle w:val="PreformattedText"/>
+        <w:shd w:fill="2B2B2B" w:val="clear"/>
+        <w:rPr>
+          <w:color w:val="A9B7C6"/>
+        </w:rPr>
+      </w:pPr>
+      <w:r>
+        <w:rPr>
+          <w:color w:val="A9B7C6"/>
+        </w:rPr>
+        <w:t xml:space="preserve">        </w:t>
+      </w:r>
+      <w:r>
+        <w:rPr>
+          <w:rFonts w:ascii="DejaVu Sans Mono" w:hAnsi="DejaVu Sans Mono"/>
+          <w:b/>
+          <w:color w:val="CC7832"/>
+          <w:sz w:val="18"/>
+        </w:rPr>
+        <w:t xml:space="preserve">if </w:t>
+      </w:r>
+      <w:r>
+        <w:rPr>
+          <w:rFonts w:ascii="DejaVu Sans Mono" w:hAnsi="DejaVu Sans Mono"/>
+          <w:color w:val="A9B7C6"/>
+          <w:sz w:val="18"/>
+        </w:rPr>
+        <w:t>(isprint(arr</w:t>
+      </w:r>
+      <w:r>
+        <w:rPr>
+          <w:rFonts w:ascii="DejaVu Sans Mono" w:hAnsi="DejaVu Sans Mono"/>
+          <w:color w:val="5F8C8A"/>
+          <w:sz w:val="18"/>
+        </w:rPr>
+        <w:t>[</w:t>
+      </w:r>
+      <w:r>
+        <w:rPr>
+          <w:rFonts w:ascii="DejaVu Sans Mono" w:hAnsi="DejaVu Sans Mono"/>
+          <w:color w:val="A9B7C6"/>
+          <w:sz w:val="18"/>
+        </w:rPr>
+        <w:t>i</w:t>
+      </w:r>
+      <w:r>
+        <w:rPr>
+          <w:rFonts w:ascii="DejaVu Sans Mono" w:hAnsi="DejaVu Sans Mono"/>
+          <w:color w:val="5F8C8A"/>
+          <w:sz w:val="18"/>
+        </w:rPr>
+        <w:t>]</w:t>
+      </w:r>
+      <w:r>
+        <w:rPr>
+          <w:rFonts w:ascii="DejaVu Sans Mono" w:hAnsi="DejaVu Sans Mono"/>
+          <w:color w:val="A9B7C6"/>
+          <w:sz w:val="18"/>
+        </w:rPr>
+        <w:t>)) {</w:t>
+      </w:r>
+    </w:p>
+    <w:p>
+      <w:pPr>
+        <w:pStyle w:val="PreformattedText"/>
+        <w:shd w:fill="2B2B2B" w:val="clear"/>
+        <w:rPr>
+          <w:color w:val="A9B7C6"/>
+        </w:rPr>
+      </w:pPr>
+      <w:r>
+        <w:rPr>
+          <w:color w:val="A9B7C6"/>
+        </w:rPr>
+        <w:t xml:space="preserve">            </w:t>
+      </w:r>
+      <w:r>
+        <w:rPr>
+          <w:rFonts w:ascii="DejaVu Sans Mono" w:hAnsi="DejaVu Sans Mono"/>
+          <w:color w:val="A9B7C6"/>
+          <w:sz w:val="18"/>
+        </w:rPr>
+        <w:t>counter[(arr</w:t>
+      </w:r>
+      <w:r>
+        <w:rPr>
+          <w:rFonts w:ascii="DejaVu Sans Mono" w:hAnsi="DejaVu Sans Mono"/>
+          <w:color w:val="5F8C8A"/>
+          <w:sz w:val="18"/>
+        </w:rPr>
+        <w:t>[</w:t>
+      </w:r>
+      <w:r>
+        <w:rPr>
+          <w:rFonts w:ascii="DejaVu Sans Mono" w:hAnsi="DejaVu Sans Mono"/>
+          <w:color w:val="A9B7C6"/>
+          <w:sz w:val="18"/>
+        </w:rPr>
+        <w:t>i</w:t>
+      </w:r>
+      <w:r>
+        <w:rPr>
+          <w:rFonts w:ascii="DejaVu Sans Mono" w:hAnsi="DejaVu Sans Mono"/>
+          <w:color w:val="5F8C8A"/>
+          <w:sz w:val="18"/>
+        </w:rPr>
+        <w:t>]</w:t>
+      </w:r>
+      <w:r>
+        <w:rPr>
+          <w:rFonts w:ascii="DejaVu Sans Mono" w:hAnsi="DejaVu Sans Mono"/>
+          <w:color w:val="A9B7C6"/>
+          <w:sz w:val="18"/>
+        </w:rPr>
+        <w:t xml:space="preserve">) - </w:t>
+      </w:r>
+      <w:r>
+        <w:rPr>
+          <w:rFonts w:ascii="DejaVu Sans Mono" w:hAnsi="DejaVu Sans Mono"/>
+          <w:color w:val="6897BB"/>
+          <w:sz w:val="18"/>
+        </w:rPr>
+        <w:t>32</w:t>
+      </w:r>
+      <w:r>
+        <w:rPr>
+          <w:rFonts w:ascii="DejaVu Sans Mono" w:hAnsi="DejaVu Sans Mono"/>
+          <w:color w:val="A9B7C6"/>
+          <w:sz w:val="18"/>
+        </w:rPr>
+        <w:t>]++</w:t>
+      </w:r>
+      <w:r>
+        <w:rPr>
+          <w:rFonts w:ascii="DejaVu Sans Mono" w:hAnsi="DejaVu Sans Mono"/>
+          <w:color w:val="CC7832"/>
+          <w:sz w:val="18"/>
+        </w:rPr>
+        <w:t>;</w:t>
+      </w:r>
+    </w:p>
+    <w:p>
+      <w:pPr>
+        <w:pStyle w:val="PreformattedText"/>
+        <w:shd w:fill="2B2B2B" w:val="clear"/>
+        <w:rPr>
+          <w:color w:val="A9B7C6"/>
+        </w:rPr>
+      </w:pPr>
+      <w:r>
+        <w:rPr>
+          <w:color w:val="CC7832"/>
+        </w:rPr>
+        <w:t xml:space="preserve">        </w:t>
+      </w:r>
+      <w:r>
+        <w:rPr>
+          <w:rFonts w:ascii="DejaVu Sans Mono" w:hAnsi="DejaVu Sans Mono"/>
+          <w:color w:val="A9B7C6"/>
+          <w:sz w:val="18"/>
+        </w:rPr>
+        <w:t>}</w:t>
+      </w:r>
+    </w:p>
+    <w:p>
+      <w:pPr>
+        <w:pStyle w:val="PreformattedText"/>
+        <w:shd w:fill="2B2B2B" w:val="clear"/>
+        <w:rPr>
+          <w:color w:val="A9B7C6"/>
+        </w:rPr>
+      </w:pPr>
+      <w:r>
+        <w:rPr>
+          <w:color w:val="A9B7C6"/>
+        </w:rPr>
+        <w:t xml:space="preserve">    </w:t>
+      </w:r>
+      <w:r>
+        <w:rPr>
+          <w:rFonts w:ascii="DejaVu Sans Mono" w:hAnsi="DejaVu Sans Mono"/>
+          <w:color w:val="A9B7C6"/>
+          <w:sz w:val="18"/>
+        </w:rPr>
+        <w:t>}</w:t>
+      </w:r>
+    </w:p>
+    <w:p>
+      <w:pPr>
+        <w:pStyle w:val="PreformattedText"/>
+        <w:shd w:fill="2B2B2B" w:val="clear"/>
+        <w:rPr>
+          <w:color w:val="A9B7C6"/>
+        </w:rPr>
+      </w:pPr>
+      <w:r>
+        <w:rPr>
+          <w:color w:val="A9B7C6"/>
+        </w:rPr>
+        <w:t xml:space="preserve">    </w:t>
+      </w:r>
+      <w:r>
+        <w:rPr>
+          <w:rFonts w:ascii="DejaVu Sans Mono" w:hAnsi="DejaVu Sans Mono"/>
+          <w:b/>
+          <w:color w:val="CC7832"/>
+          <w:sz w:val="18"/>
+        </w:rPr>
+        <w:t>return static_cast</w:t>
+      </w:r>
+      <w:r>
+        <w:rPr>
+          <w:rFonts w:ascii="DejaVu Sans Mono" w:hAnsi="DejaVu Sans Mono"/>
+          <w:color w:val="A9B7C6"/>
+          <w:sz w:val="18"/>
+        </w:rPr>
+        <w:t>&lt;</w:t>
+      </w:r>
+      <w:r>
+        <w:rPr>
+          <w:rFonts w:ascii="DejaVu Sans Mono" w:hAnsi="DejaVu Sans Mono"/>
+          <w:b/>
+          <w:color w:val="CC7832"/>
+          <w:sz w:val="18"/>
+        </w:rPr>
+        <w:t>char</w:t>
+      </w:r>
+      <w:r>
+        <w:rPr>
+          <w:rFonts w:ascii="DejaVu Sans Mono" w:hAnsi="DejaVu Sans Mono"/>
+          <w:color w:val="A9B7C6"/>
+          <w:sz w:val="18"/>
+        </w:rPr>
+        <w:t>&gt;(findMaxIndex(counter</w:t>
+      </w:r>
+      <w:r>
+        <w:rPr>
+          <w:rFonts w:ascii="DejaVu Sans Mono" w:hAnsi="DejaVu Sans Mono"/>
+          <w:color w:val="CC7832"/>
+          <w:sz w:val="18"/>
+        </w:rPr>
+        <w:t xml:space="preserve">, </w:t>
+      </w:r>
+      <w:r>
+        <w:rPr>
+          <w:rFonts w:ascii="DejaVu Sans Mono" w:hAnsi="DejaVu Sans Mono"/>
+          <w:color w:val="6897BB"/>
+          <w:sz w:val="18"/>
+        </w:rPr>
+        <w:t>95</w:t>
+      </w:r>
+      <w:r>
+        <w:rPr>
+          <w:rFonts w:ascii="DejaVu Sans Mono" w:hAnsi="DejaVu Sans Mono"/>
+          <w:color w:val="A9B7C6"/>
+          <w:sz w:val="18"/>
+        </w:rPr>
+        <w:t xml:space="preserve">) + </w:t>
+      </w:r>
+      <w:r>
+        <w:rPr>
+          <w:rFonts w:ascii="DejaVu Sans Mono" w:hAnsi="DejaVu Sans Mono"/>
+          <w:color w:val="6897BB"/>
+          <w:sz w:val="18"/>
+        </w:rPr>
+        <w:t>32</w:t>
+      </w:r>
+      <w:r>
+        <w:rPr>
+          <w:rFonts w:ascii="DejaVu Sans Mono" w:hAnsi="DejaVu Sans Mono"/>
+          <w:color w:val="A9B7C6"/>
+          <w:sz w:val="18"/>
+        </w:rPr>
+        <w:t>)</w:t>
+      </w:r>
+      <w:r>
+        <w:rPr>
+          <w:rFonts w:ascii="DejaVu Sans Mono" w:hAnsi="DejaVu Sans Mono"/>
+          <w:color w:val="CC7832"/>
+          <w:sz w:val="18"/>
+        </w:rPr>
+        <w:t>;</w:t>
+      </w:r>
+    </w:p>
+    <w:p>
+      <w:pPr>
+        <w:pStyle w:val="PreformattedText"/>
+        <w:shd w:fill="2B2B2B" w:val="clear"/>
+        <w:rPr>
+          <w:rFonts w:ascii="DejaVu Sans Mono" w:hAnsi="DejaVu Sans Mono"/>
+          <w:color w:val="A9B7C6"/>
+          <w:sz w:val="18"/>
+        </w:rPr>
+      </w:pPr>
+      <w:r>
+        <w:rPr>
+          <w:rFonts w:ascii="DejaVu Sans Mono" w:hAnsi="DejaVu Sans Mono"/>
+          <w:color w:val="A9B7C6"/>
+          <w:sz w:val="18"/>
+        </w:rPr>
+        <w:t>}</w:t>
+      </w:r>
+    </w:p>
+    <w:p>
+      <w:pPr>
+        <w:pStyle w:val="PreformattedText"/>
+        <w:shd w:fill="2B2B2B" w:val="clear"/>
+        <w:rPr>
+          <w:rFonts w:ascii="DejaVu Sans Mono" w:hAnsi="DejaVu Sans Mono"/>
+          <w:color w:val="A9B7C6"/>
+          <w:sz w:val="18"/>
+        </w:rPr>
+      </w:pPr>
+      <w:r>
+        <w:rPr>
+          <w:rFonts w:ascii="DejaVu Sans Mono" w:hAnsi="DejaVu Sans Mono"/>
+          <w:color w:val="A9B7C6"/>
+          <w:sz w:val="18"/>
+        </w:rPr>
+      </w:r>
+    </w:p>
+    <w:p>
+      <w:pPr>
+        <w:pStyle w:val="PreformattedText"/>
+        <w:shd w:fill="2B2B2B" w:val="clear"/>
+        <w:rPr>
+          <w:rFonts w:ascii="DejaVu Sans Mono" w:hAnsi="DejaVu Sans Mono"/>
+          <w:color w:val="A9B7C6"/>
+          <w:sz w:val="18"/>
+        </w:rPr>
+      </w:pPr>
+      <w:r>
+        <w:rPr>
+          <w:rFonts w:ascii="DejaVu Sans Mono" w:hAnsi="DejaVu Sans Mono"/>
+          <w:b/>
+          <w:color w:val="CC7832"/>
+          <w:sz w:val="18"/>
+        </w:rPr>
+        <w:t xml:space="preserve">int </w:t>
+      </w:r>
+      <w:r>
+        <w:rPr>
+          <w:rFonts w:ascii="DejaVu Sans Mono" w:hAnsi="DejaVu Sans Mono"/>
+          <w:color w:val="FFC66D"/>
+          <w:sz w:val="18"/>
+        </w:rPr>
+        <w:t>main</w:t>
+      </w:r>
+      <w:r>
+        <w:rPr>
+          <w:rFonts w:ascii="DejaVu Sans Mono" w:hAnsi="DejaVu Sans Mono"/>
+          <w:color w:val="A9B7C6"/>
+          <w:sz w:val="18"/>
+        </w:rPr>
+        <w:t>() {</w:t>
+      </w:r>
+    </w:p>
+    <w:p>
+      <w:pPr>
+        <w:pStyle w:val="PreformattedText"/>
+        <w:shd w:fill="2B2B2B" w:val="clear"/>
+        <w:rPr>
+          <w:color w:val="A9B7C6"/>
+        </w:rPr>
+      </w:pPr>
+      <w:r>
+        <w:rPr>
+          <w:color w:val="A9B7C6"/>
+        </w:rPr>
+        <w:t xml:space="preserve">    </w:t>
+      </w:r>
+      <w:r>
+        <w:rPr>
+          <w:rFonts w:ascii="DejaVu Sans Mono" w:hAnsi="DejaVu Sans Mono"/>
+          <w:color w:val="B9BCD1"/>
+          <w:sz w:val="18"/>
+        </w:rPr>
+        <w:t xml:space="preserve">string </w:t>
+      </w:r>
+      <w:r>
+        <w:rPr>
+          <w:rFonts w:ascii="DejaVu Sans Mono" w:hAnsi="DejaVu Sans Mono"/>
+          <w:color w:val="A9B7C6"/>
+          <w:sz w:val="18"/>
+        </w:rPr>
+        <w:t>arr</w:t>
+      </w:r>
+      <w:r>
+        <w:rPr>
+          <w:rFonts w:ascii="DejaVu Sans Mono" w:hAnsi="DejaVu Sans Mono"/>
+          <w:color w:val="CC7832"/>
+          <w:sz w:val="18"/>
+        </w:rPr>
+        <w:t>;</w:t>
+      </w:r>
+    </w:p>
+    <w:p>
+      <w:pPr>
+        <w:pStyle w:val="PreformattedText"/>
+        <w:shd w:fill="2B2B2B" w:val="clear"/>
+        <w:rPr>
+          <w:color w:val="A9B7C6"/>
+        </w:rPr>
+      </w:pPr>
+      <w:r>
+        <w:rPr>
+          <w:color w:val="CC7832"/>
+        </w:rPr>
+        <w:t xml:space="preserve">    </w:t>
+      </w:r>
+      <w:r>
+        <w:rPr>
+          <w:rFonts w:ascii="DejaVu Sans Mono" w:hAnsi="DejaVu Sans Mono"/>
+          <w:color w:val="A9B7C6"/>
+          <w:sz w:val="18"/>
+        </w:rPr>
+        <w:t xml:space="preserve">cout </w:t>
+      </w:r>
+      <w:r>
+        <w:rPr>
+          <w:rFonts w:ascii="DejaVu Sans Mono" w:hAnsi="DejaVu Sans Mono"/>
+          <w:color w:val="5F8C8A"/>
+          <w:sz w:val="18"/>
+        </w:rPr>
+        <w:t xml:space="preserve">&lt;&lt; </w:t>
+      </w:r>
+      <w:r>
+        <w:rPr>
+          <w:rFonts w:ascii="DejaVu Sans Mono" w:hAnsi="DejaVu Sans Mono"/>
+          <w:color w:val="6A8759"/>
+          <w:sz w:val="18"/>
+        </w:rPr>
+        <w:t>"Enter a string: "</w:t>
+      </w:r>
+      <w:r>
+        <w:rPr>
+          <w:rFonts w:ascii="DejaVu Sans Mono" w:hAnsi="DejaVu Sans Mono"/>
+          <w:color w:val="CC7832"/>
+          <w:sz w:val="18"/>
+        </w:rPr>
+        <w:t>;</w:t>
+      </w:r>
+    </w:p>
+    <w:p>
+      <w:pPr>
+        <w:pStyle w:val="PreformattedText"/>
+        <w:shd w:fill="2B2B2B" w:val="clear"/>
+        <w:rPr>
+          <w:color w:val="A9B7C6"/>
+        </w:rPr>
+      </w:pPr>
+      <w:r>
+        <w:rPr>
+          <w:color w:val="CC7832"/>
+        </w:rPr>
+        <w:t xml:space="preserve">    </w:t>
+      </w:r>
+      <w:r>
+        <w:rPr>
+          <w:rFonts w:ascii="DejaVu Sans Mono" w:hAnsi="DejaVu Sans Mono"/>
+          <w:color w:val="A9B7C6"/>
+          <w:sz w:val="18"/>
+        </w:rPr>
+        <w:t>getline(cin</w:t>
+      </w:r>
+      <w:r>
+        <w:rPr>
+          <w:rFonts w:ascii="DejaVu Sans Mono" w:hAnsi="DejaVu Sans Mono"/>
+          <w:color w:val="CC7832"/>
+          <w:sz w:val="18"/>
+        </w:rPr>
+        <w:t xml:space="preserve">, </w:t>
+      </w:r>
+      <w:r>
+        <w:rPr>
+          <w:rFonts w:ascii="DejaVu Sans Mono" w:hAnsi="DejaVu Sans Mono"/>
+          <w:color w:val="A9B7C6"/>
+          <w:sz w:val="18"/>
+        </w:rPr>
+        <w:t>arr)</w:t>
+      </w:r>
+      <w:r>
+        <w:rPr>
+          <w:rFonts w:ascii="DejaVu Sans Mono" w:hAnsi="DejaVu Sans Mono"/>
+          <w:color w:val="CC7832"/>
+          <w:sz w:val="18"/>
+        </w:rPr>
+        <w:t>;</w:t>
+      </w:r>
+    </w:p>
+    <w:p>
+      <w:pPr>
+        <w:pStyle w:val="PreformattedText"/>
+        <w:shd w:fill="2B2B2B" w:val="clear"/>
+        <w:rPr>
+          <w:color w:val="A9B7C6"/>
+        </w:rPr>
+      </w:pPr>
+      <w:r>
+        <w:rPr>
+          <w:color w:val="CC7832"/>
+        </w:rPr>
+        <w:t xml:space="preserve">    </w:t>
+      </w:r>
+      <w:r>
+        <w:rPr>
+          <w:rFonts w:ascii="DejaVu Sans Mono" w:hAnsi="DejaVu Sans Mono"/>
+          <w:color w:val="A9B7C6"/>
+          <w:sz w:val="18"/>
+        </w:rPr>
+        <w:t xml:space="preserve">cout </w:t>
+      </w:r>
+      <w:r>
+        <w:rPr>
+          <w:rFonts w:ascii="DejaVu Sans Mono" w:hAnsi="DejaVu Sans Mono"/>
+          <w:color w:val="5F8C8A"/>
+          <w:sz w:val="18"/>
+        </w:rPr>
+        <w:t xml:space="preserve">&lt;&lt; </w:t>
+      </w:r>
+      <w:r>
+        <w:rPr>
+          <w:rFonts w:ascii="DejaVu Sans Mono" w:hAnsi="DejaVu Sans Mono"/>
+          <w:color w:val="6A8759"/>
+          <w:sz w:val="18"/>
+        </w:rPr>
+        <w:t xml:space="preserve">"The character " </w:t>
+      </w:r>
+      <w:r>
+        <w:rPr>
+          <w:rFonts w:ascii="DejaVu Sans Mono" w:hAnsi="DejaVu Sans Mono"/>
+          <w:color w:val="5F8C8A"/>
+          <w:sz w:val="18"/>
+        </w:rPr>
+        <w:t xml:space="preserve">&lt;&lt; </w:t>
+      </w:r>
+      <w:r>
+        <w:rPr>
+          <w:rFonts w:ascii="DejaVu Sans Mono" w:hAnsi="DejaVu Sans Mono"/>
+          <w:color w:val="6A8759"/>
+          <w:sz w:val="18"/>
+        </w:rPr>
+        <w:t xml:space="preserve">"'" </w:t>
+      </w:r>
+      <w:r>
+        <w:rPr>
+          <w:rFonts w:ascii="DejaVu Sans Mono" w:hAnsi="DejaVu Sans Mono"/>
+          <w:color w:val="5F8C8A"/>
+          <w:sz w:val="18"/>
+        </w:rPr>
+        <w:t xml:space="preserve">&lt;&lt; </w:t>
+      </w:r>
+      <w:r>
+        <w:rPr>
+          <w:rFonts w:ascii="DejaVu Sans Mono" w:hAnsi="DejaVu Sans Mono"/>
+          <w:color w:val="A9B7C6"/>
+          <w:sz w:val="18"/>
+        </w:rPr>
+        <w:t xml:space="preserve">mostFreqChar(arr) </w:t>
+      </w:r>
+      <w:r>
+        <w:rPr>
+          <w:rFonts w:ascii="DejaVu Sans Mono" w:hAnsi="DejaVu Sans Mono"/>
+          <w:color w:val="5F8C8A"/>
+          <w:sz w:val="18"/>
+        </w:rPr>
+        <w:t xml:space="preserve">&lt;&lt; </w:t>
+      </w:r>
+      <w:r>
+        <w:rPr>
+          <w:rFonts w:ascii="DejaVu Sans Mono" w:hAnsi="DejaVu Sans Mono"/>
+          <w:color w:val="6A8759"/>
+          <w:sz w:val="18"/>
+        </w:rPr>
+        <w:t xml:space="preserve">"'" </w:t>
+      </w:r>
+      <w:r>
+        <w:rPr>
+          <w:rFonts w:ascii="DejaVu Sans Mono" w:hAnsi="DejaVu Sans Mono"/>
+          <w:color w:val="5F8C8A"/>
+          <w:sz w:val="18"/>
+        </w:rPr>
+        <w:t xml:space="preserve">&lt;&lt; </w:t>
+      </w:r>
+      <w:r>
+        <w:rPr>
+          <w:rFonts w:ascii="DejaVu Sans Mono" w:hAnsi="DejaVu Sans Mono"/>
+          <w:color w:val="6A8759"/>
+          <w:sz w:val="18"/>
+        </w:rPr>
+        <w:t xml:space="preserve">" appears most frequent" </w:t>
+      </w:r>
+      <w:r>
+        <w:rPr>
+          <w:rFonts w:ascii="DejaVu Sans Mono" w:hAnsi="DejaVu Sans Mono"/>
+          <w:color w:val="5F8C8A"/>
+          <w:sz w:val="18"/>
+        </w:rPr>
+        <w:t xml:space="preserve">&lt;&lt; </w:t>
+      </w:r>
+      <w:r>
+        <w:rPr>
+          <w:rFonts w:ascii="DejaVu Sans Mono" w:hAnsi="DejaVu Sans Mono"/>
+          <w:color w:val="A9B7C6"/>
+          <w:sz w:val="18"/>
+        </w:rPr>
+        <w:t>endl</w:t>
+      </w:r>
+      <w:r>
+        <w:rPr>
+          <w:rFonts w:ascii="DejaVu Sans Mono" w:hAnsi="DejaVu Sans Mono"/>
+          <w:color w:val="CC7832"/>
+          <w:sz w:val="18"/>
+        </w:rPr>
+        <w:t>;</w:t>
+      </w:r>
+    </w:p>
+    <w:p>
+      <w:pPr>
+        <w:pStyle w:val="PreformattedText"/>
+        <w:shd w:fill="2B2B2B" w:val="clear"/>
+        <w:rPr>
+          <w:color w:val="A9B7C6"/>
+        </w:rPr>
+      </w:pPr>
+      <w:r>
+        <w:rPr>
+          <w:color w:val="CC7832"/>
+        </w:rPr>
+        <w:t xml:space="preserve">    </w:t>
+      </w:r>
+      <w:r>
+        <w:rPr>
+          <w:rFonts w:ascii="DejaVu Sans Mono" w:hAnsi="DejaVu Sans Mono"/>
+          <w:b/>
+          <w:color w:val="CC7832"/>
+          <w:sz w:val="18"/>
+        </w:rPr>
+        <w:t xml:space="preserve">return </w:t>
+      </w:r>
+      <w:r>
+        <w:rPr>
+          <w:rFonts w:ascii="DejaVu Sans Mono" w:hAnsi="DejaVu Sans Mono"/>
+          <w:color w:val="6897BB"/>
+          <w:sz w:val="18"/>
+        </w:rPr>
+        <w:t>0</w:t>
+      </w:r>
+      <w:r>
+        <w:rPr>
+          <w:rFonts w:ascii="DejaVu Sans Mono" w:hAnsi="DejaVu Sans Mono"/>
+          <w:color w:val="CC7832"/>
+          <w:sz w:val="18"/>
+        </w:rPr>
+        <w:t>;</w:t>
+      </w:r>
+    </w:p>
+    <w:p>
+      <w:pPr>
+        <w:pStyle w:val="PreformattedText"/>
+        <w:shd w:fill="2B2B2B" w:val="clear"/>
+        <w:spacing w:before="0" w:after="283"/>
+        <w:rPr>
+          <w:rFonts w:ascii="DejaVu Sans Mono" w:hAnsi="DejaVu Sans Mono"/>
+          <w:color w:val="A9B7C6"/>
+          <w:sz w:val="18"/>
+        </w:rPr>
+      </w:pPr>
+      <w:r>
+        <w:rPr>
+          <w:rFonts w:ascii="DejaVu Sans Mono" w:hAnsi="DejaVu Sans Mono"/>
+          <w:color w:val="A9B7C6"/>
+          <w:sz w:val="18"/>
+        </w:rPr>
+        <w:t>}</w:t>
+      </w:r>
+    </w:p>
+    <w:p>
+      <w:pPr>
+        <w:pStyle w:val="Heading4"/>
+        <w:numPr>
+          <w:ilvl w:val="0"/>
+          <w:numId w:val="0"/>
+        </w:numPr>
+        <w:spacing w:before="120" w:after="120"/>
+        <w:ind w:left="0" w:hanging="0"/>
+        <w:rPr/>
+      </w:pPr>
+      <w:r>
+        <w:rPr/>
       </w:r>
     </w:p>
     <w:sectPr>

</xml_diff>